<commit_message>
Added screenshots to statement
</commit_message>
<xml_diff>
--- a/week6_dir/assignment_dir/Emanuel_Langit_statement.docx
+++ b/week6_dir/assignment_dir/Emanuel_Langit_statement.docx
@@ -1,6 +1,6 @@
 
 <file path=word/document.xml><?xml version="1.0" encoding="utf-8"?>
-<w:document xmlns:ve="http://schemas.openxmlformats.org/markup-compatibility/2006" xmlns:o="urn:schemas-microsoft-com:office:office" xmlns:r="http://schemas.openxmlformats.org/officeDocument/2006/relationships" xmlns:m="http://schemas.openxmlformats.org/officeDocument/2006/math" xmlns:v="urn:schemas-microsoft-com:vml" xmlns:wp="http://schemas.openxmlformats.org/drawingml/2006/wordprocessingDrawing" xmlns:w10="urn:schemas-microsoft-com:office:word" xmlns:w="http://schemas.openxmlformats.org/wordprocessingml/2006/main" xmlns:wne="http://schemas.microsoft.com/office/word/2006/wordml">
+<w:document xmlns:wpc="http://schemas.microsoft.com/office/word/2010/wordprocessingCanvas" xmlns:mo="http://schemas.microsoft.com/office/mac/office/2008/main" xmlns:mc="http://schemas.openxmlformats.org/markup-compatibility/2006" xmlns:mv="urn:schemas-microsoft-com:mac:vml" xmlns:o="urn:schemas-microsoft-com:office:office" xmlns:r="http://schemas.openxmlformats.org/officeDocument/2006/relationships" xmlns:m="http://schemas.openxmlformats.org/officeDocument/2006/math" xmlns:v="urn:schemas-microsoft-com:vml" xmlns:wp14="http://schemas.microsoft.com/office/word/2010/wordprocessingDrawing" xmlns:wp="http://schemas.openxmlformats.org/drawingml/2006/wordprocessingDrawing" xmlns:w10="urn:schemas-microsoft-com:office:word" xmlns:w="http://schemas.openxmlformats.org/wordprocessingml/2006/main" xmlns:w14="http://schemas.microsoft.com/office/word/2010/wordml" xmlns:wpg="http://schemas.microsoft.com/office/word/2010/wordprocessingGroup" xmlns:wpi="http://schemas.microsoft.com/office/word/2010/wordprocessingInk" xmlns:wne="http://schemas.microsoft.com/office/word/2006/wordml" xmlns:wps="http://schemas.microsoft.com/office/word/2010/wordprocessingShape" mc:Ignorable="w14 wp14">
   <w:body>
     <w:p>
       <w:pPr>
@@ -9,14 +9,24 @@
           <w:ilvl w:val="0"/>
           <w:numId w:val="1"/>
         </w:numPr>
-      </w:pPr>
-      <w:r>
+        <w:rPr>
+          <w:sz w:val="24"/>
+          <w:szCs w:val="24"/>
+        </w:rPr>
+      </w:pPr>
+      <w:r>
+        <w:rPr>
+          <w:sz w:val="24"/>
+          <w:szCs w:val="24"/>
+        </w:rPr>
         <w:t xml:space="preserve">URL from where to run assignment 6: </w:t>
       </w:r>
-      <w:hyperlink r:id="rId5" w:history="1">
+      <w:hyperlink r:id="rId8" w:history="1">
         <w:r>
           <w:rPr>
             <w:rStyle w:val="Hyperlink"/>
+            <w:sz w:val="24"/>
+            <w:szCs w:val="24"/>
           </w:rPr>
           <w:t>http://laureatestudentserver.com/IN61/Emanuel/main-inc.html</w:t>
         </w:r>
@@ -29,14 +39,30 @@
           <w:ilvl w:val="0"/>
           <w:numId w:val="1"/>
         </w:numPr>
-      </w:pPr>
-      <w:r>
+        <w:rPr>
+          <w:sz w:val="24"/>
+          <w:szCs w:val="24"/>
+        </w:rPr>
+      </w:pPr>
+      <w:r>
+        <w:rPr>
+          <w:sz w:val="24"/>
+          <w:szCs w:val="24"/>
+        </w:rPr>
         <w:t>The following files were</w:t>
       </w:r>
       <w:r>
+        <w:rPr>
+          <w:sz w:val="24"/>
+          <w:szCs w:val="24"/>
+        </w:rPr>
         <w:t xml:space="preserve"> modified</w:t>
       </w:r>
       <w:r>
+        <w:rPr>
+          <w:sz w:val="24"/>
+          <w:szCs w:val="24"/>
+        </w:rPr>
         <w:t>:</w:t>
       </w:r>
     </w:p>
@@ -47,31 +73,127 @@
           <w:ilvl w:val="1"/>
           <w:numId w:val="1"/>
         </w:numPr>
-      </w:pPr>
-      <w:r>
+        <w:rPr>
+          <w:sz w:val="24"/>
+          <w:szCs w:val="24"/>
+        </w:rPr>
+      </w:pPr>
+      <w:r>
+        <w:rPr>
+          <w:sz w:val="24"/>
+          <w:szCs w:val="24"/>
+        </w:rPr>
         <w:t>A</w:t>
       </w:r>
       <w:r>
+        <w:rPr>
+          <w:sz w:val="24"/>
+          <w:szCs w:val="24"/>
+        </w:rPr>
         <w:t xml:space="preserve">dding </w:t>
       </w:r>
+      <w:proofErr w:type="gramStart"/>
       <w:r>
         <w:rPr>
           <w:rFonts w:ascii="Courier New" w:hAnsi="Courier New" w:cs="Courier New"/>
           <w:b/>
+          <w:sz w:val="24"/>
+          <w:szCs w:val="24"/>
           <w:highlight w:val="yellow"/>
         </w:rPr>
-        <w:t>include("../../../connection.php");</w:t>
-      </w:r>
+        <w:t>include(</w:t>
+      </w:r>
+      <w:proofErr w:type="gramEnd"/>
       <w:r>
         <w:rPr>
           <w:rFonts w:ascii="Courier New" w:hAnsi="Courier New" w:cs="Courier New"/>
           <w:b/>
+          <w:sz w:val="24"/>
+          <w:szCs w:val="24"/>
+          <w:highlight w:val="yellow"/>
+        </w:rPr>
+        <w:t>"../</w:t>
+      </w:r>
+      <w:proofErr w:type="gramStart"/>
+      <w:r>
+        <w:rPr>
+          <w:rFonts w:ascii="Courier New" w:hAnsi="Courier New" w:cs="Courier New"/>
+          <w:b/>
+          <w:sz w:val="24"/>
+          <w:szCs w:val="24"/>
+          <w:highlight w:val="yellow"/>
+        </w:rPr>
+        <w:t>..</w:t>
+      </w:r>
+      <w:proofErr w:type="gramEnd"/>
+      <w:r>
+        <w:rPr>
+          <w:rFonts w:ascii="Courier New" w:hAnsi="Courier New" w:cs="Courier New"/>
+          <w:b/>
+          <w:sz w:val="24"/>
+          <w:szCs w:val="24"/>
+          <w:highlight w:val="yellow"/>
+        </w:rPr>
+        <w:t>/</w:t>
+      </w:r>
+      <w:proofErr w:type="gramStart"/>
+      <w:r>
+        <w:rPr>
+          <w:rFonts w:ascii="Courier New" w:hAnsi="Courier New" w:cs="Courier New"/>
+          <w:b/>
+          <w:sz w:val="24"/>
+          <w:szCs w:val="24"/>
+          <w:highlight w:val="yellow"/>
+        </w:rPr>
+        <w:t>..</w:t>
+      </w:r>
+      <w:proofErr w:type="gramEnd"/>
+      <w:r>
+        <w:rPr>
+          <w:rFonts w:ascii="Courier New" w:hAnsi="Courier New" w:cs="Courier New"/>
+          <w:b/>
+          <w:sz w:val="24"/>
+          <w:szCs w:val="24"/>
+          <w:highlight w:val="yellow"/>
+        </w:rPr>
+        <w:t>/</w:t>
+      </w:r>
+      <w:proofErr w:type="spellStart"/>
+      <w:r>
+        <w:rPr>
+          <w:rFonts w:ascii="Courier New" w:hAnsi="Courier New" w:cs="Courier New"/>
+          <w:b/>
+          <w:sz w:val="24"/>
+          <w:szCs w:val="24"/>
+          <w:highlight w:val="yellow"/>
+        </w:rPr>
+        <w:t>connection.php</w:t>
+      </w:r>
+      <w:proofErr w:type="spellEnd"/>
+      <w:r>
+        <w:rPr>
+          <w:rFonts w:ascii="Courier New" w:hAnsi="Courier New" w:cs="Courier New"/>
+          <w:b/>
+          <w:sz w:val="24"/>
+          <w:szCs w:val="24"/>
+          <w:highlight w:val="yellow"/>
+        </w:rPr>
+        <w:t>");</w:t>
+      </w:r>
+      <w:r>
+        <w:rPr>
+          <w:rFonts w:ascii="Courier New" w:hAnsi="Courier New" w:cs="Courier New"/>
+          <w:b/>
+          <w:sz w:val="24"/>
+          <w:szCs w:val="24"/>
         </w:rPr>
         <w:t xml:space="preserve"> </w:t>
       </w:r>
       <w:r>
         <w:rPr>
           <w:rFonts w:cstheme="minorHAnsi"/>
+          <w:sz w:val="24"/>
+          <w:szCs w:val="24"/>
         </w:rPr>
         <w:t>and commenting out existing declarations of variables involved in database connectivity.</w:t>
       </w:r>
@@ -85,14 +207,22 @@
         </w:numPr>
         <w:rPr>
           <w:b/>
-        </w:rPr>
-      </w:pPr>
-      <w:r>
-        <w:rPr>
-          <w:b/>
+          <w:sz w:val="24"/>
+          <w:szCs w:val="24"/>
+        </w:rPr>
+      </w:pPr>
+      <w:proofErr w:type="spellStart"/>
+      <w:proofErr w:type="gramStart"/>
+      <w:r>
+        <w:rPr>
+          <w:b/>
+          <w:sz w:val="24"/>
+          <w:szCs w:val="24"/>
         </w:rPr>
         <w:t>allDevices.php</w:t>
       </w:r>
+      <w:proofErr w:type="spellEnd"/>
+      <w:proofErr w:type="gramEnd"/>
     </w:p>
     <w:p>
       <w:pPr>
@@ -103,14 +233,22 @@
         </w:numPr>
         <w:rPr>
           <w:b/>
-        </w:rPr>
-      </w:pPr>
-      <w:r>
-        <w:rPr>
-          <w:b/>
+          <w:sz w:val="24"/>
+          <w:szCs w:val="24"/>
+        </w:rPr>
+      </w:pPr>
+      <w:proofErr w:type="spellStart"/>
+      <w:proofErr w:type="gramStart"/>
+      <w:r>
+        <w:rPr>
+          <w:b/>
+          <w:sz w:val="24"/>
+          <w:szCs w:val="24"/>
         </w:rPr>
         <w:t>singleDevice.php</w:t>
       </w:r>
+      <w:proofErr w:type="spellEnd"/>
+      <w:proofErr w:type="gramEnd"/>
     </w:p>
     <w:p>
       <w:pPr>
@@ -121,14 +259,20 @@
         </w:numPr>
         <w:rPr>
           <w:b/>
-        </w:rPr>
-      </w:pPr>
-      <w:r>
-        <w:rPr>
-          <w:b/>
+          <w:sz w:val="24"/>
+          <w:szCs w:val="24"/>
+        </w:rPr>
+      </w:pPr>
+      <w:proofErr w:type="gramStart"/>
+      <w:r>
+        <w:rPr>
+          <w:b/>
+          <w:sz w:val="24"/>
+          <w:szCs w:val="24"/>
         </w:rPr>
         <w:t>updateDevice1.php</w:t>
       </w:r>
+      <w:proofErr w:type="gramEnd"/>
     </w:p>
     <w:p>
       <w:pPr>
@@ -137,13 +281,21 @@
           <w:ilvl w:val="2"/>
           <w:numId w:val="1"/>
         </w:numPr>
-      </w:pPr>
-      <w:r>
-        <w:rPr>
-          <w:b/>
+        <w:rPr>
+          <w:sz w:val="24"/>
+          <w:szCs w:val="24"/>
+        </w:rPr>
+      </w:pPr>
+      <w:proofErr w:type="gramStart"/>
+      <w:r>
+        <w:rPr>
+          <w:b/>
+          <w:sz w:val="24"/>
+          <w:szCs w:val="24"/>
         </w:rPr>
         <w:t>updateDevice2.php</w:t>
       </w:r>
+      <w:proofErr w:type="gramEnd"/>
     </w:p>
     <w:p>
       <w:pPr>
@@ -152,9 +304,26 @@
           <w:ilvl w:val="1"/>
           <w:numId w:val="1"/>
         </w:numPr>
-      </w:pPr>
-      <w:r>
-        <w:t>main-inc.html</w:t>
+        <w:rPr>
+          <w:sz w:val="24"/>
+          <w:szCs w:val="24"/>
+        </w:rPr>
+      </w:pPr>
+      <w:proofErr w:type="gramStart"/>
+      <w:r>
+        <w:rPr>
+          <w:sz w:val="24"/>
+          <w:szCs w:val="24"/>
+        </w:rPr>
+        <w:t>main</w:t>
+      </w:r>
+      <w:proofErr w:type="gramEnd"/>
+      <w:r>
+        <w:rPr>
+          <w:sz w:val="24"/>
+          <w:szCs w:val="24"/>
+        </w:rPr>
+        <w:t>-inc.html</w:t>
       </w:r>
     </w:p>
     <w:p>
@@ -164,8 +333,16 @@
           <w:ilvl w:val="2"/>
           <w:numId w:val="1"/>
         </w:numPr>
-      </w:pPr>
-      <w:r>
+        <w:rPr>
+          <w:sz w:val="24"/>
+          <w:szCs w:val="24"/>
+        </w:rPr>
+      </w:pPr>
+      <w:r>
+        <w:rPr>
+          <w:sz w:val="24"/>
+          <w:szCs w:val="24"/>
+        </w:rPr>
         <w:t>URLs were added for user to add and delete a new device.</w:t>
       </w:r>
     </w:p>
@@ -176,8 +353,16 @@
           <w:ilvl w:val="0"/>
           <w:numId w:val="1"/>
         </w:numPr>
-      </w:pPr>
-      <w:r>
+        <w:rPr>
+          <w:sz w:val="24"/>
+          <w:szCs w:val="24"/>
+        </w:rPr>
+      </w:pPr>
+      <w:r>
+        <w:rPr>
+          <w:sz w:val="24"/>
+          <w:szCs w:val="24"/>
+        </w:rPr>
         <w:t>Files that were added:</w:t>
       </w:r>
     </w:p>
@@ -190,14 +375,20 @@
         </w:numPr>
         <w:rPr>
           <w:b/>
-        </w:rPr>
-      </w:pPr>
-      <w:r>
-        <w:rPr>
-          <w:b/>
+          <w:sz w:val="24"/>
+          <w:szCs w:val="24"/>
+        </w:rPr>
+      </w:pPr>
+      <w:proofErr w:type="gramStart"/>
+      <w:r>
+        <w:rPr>
+          <w:b/>
+          <w:sz w:val="24"/>
+          <w:szCs w:val="24"/>
         </w:rPr>
         <w:t>addNewDevice.html</w:t>
       </w:r>
+      <w:proofErr w:type="gramEnd"/>
     </w:p>
     <w:p>
       <w:pPr>
@@ -206,19 +397,35 @@
           <w:ilvl w:val="2"/>
           <w:numId w:val="1"/>
         </w:numPr>
-      </w:pPr>
-      <w:r>
+        <w:rPr>
+          <w:sz w:val="24"/>
+          <w:szCs w:val="24"/>
+        </w:rPr>
+      </w:pPr>
+      <w:r>
+        <w:rPr>
+          <w:sz w:val="24"/>
+          <w:szCs w:val="24"/>
+        </w:rPr>
         <w:t xml:space="preserve">This file was based on the </w:t>
       </w:r>
       <w:r>
         <w:rPr>
           <w:b/>
+          <w:sz w:val="24"/>
+          <w:szCs w:val="24"/>
         </w:rPr>
         <w:t>updateDevice.html</w:t>
       </w:r>
       <w:r>
+        <w:rPr>
+          <w:sz w:val="24"/>
+          <w:szCs w:val="24"/>
+        </w:rPr>
         <w:t xml:space="preserve"> file given in the code examples.</w:t>
       </w:r>
+      <w:bookmarkStart w:id="0" w:name="_GoBack"/>
+      <w:bookmarkEnd w:id="0"/>
     </w:p>
     <w:p>
       <w:pPr>
@@ -227,8 +434,16 @@
           <w:ilvl w:val="3"/>
           <w:numId w:val="1"/>
         </w:numPr>
-      </w:pPr>
-      <w:r>
+        <w:rPr>
+          <w:sz w:val="24"/>
+          <w:szCs w:val="24"/>
+        </w:rPr>
+      </w:pPr>
+      <w:r>
+        <w:rPr>
+          <w:sz w:val="24"/>
+          <w:szCs w:val="24"/>
+        </w:rPr>
         <w:t>Changes:</w:t>
       </w:r>
     </w:p>
@@ -239,8 +454,16 @@
           <w:ilvl w:val="4"/>
           <w:numId w:val="1"/>
         </w:numPr>
-      </w:pPr>
-      <w:r>
+        <w:rPr>
+          <w:sz w:val="24"/>
+          <w:szCs w:val="24"/>
+        </w:rPr>
+      </w:pPr>
+      <w:r>
+        <w:rPr>
+          <w:sz w:val="24"/>
+          <w:szCs w:val="24"/>
+        </w:rPr>
         <w:t>Asks user for a “new” reference number.</w:t>
       </w:r>
     </w:p>
@@ -251,9 +474,33 @@
           <w:ilvl w:val="4"/>
           <w:numId w:val="1"/>
         </w:numPr>
-      </w:pPr>
-      <w:r>
-        <w:t>Action was changed to the new php file.</w:t>
+        <w:rPr>
+          <w:sz w:val="24"/>
+          <w:szCs w:val="24"/>
+        </w:rPr>
+      </w:pPr>
+      <w:r>
+        <w:rPr>
+          <w:sz w:val="24"/>
+          <w:szCs w:val="24"/>
+        </w:rPr>
+        <w:t xml:space="preserve">Action was changed to the new </w:t>
+      </w:r>
+      <w:proofErr w:type="spellStart"/>
+      <w:r>
+        <w:rPr>
+          <w:sz w:val="24"/>
+          <w:szCs w:val="24"/>
+        </w:rPr>
+        <w:t>php</w:t>
+      </w:r>
+      <w:proofErr w:type="spellEnd"/>
+      <w:r>
+        <w:rPr>
+          <w:sz w:val="24"/>
+          <w:szCs w:val="24"/>
+        </w:rPr>
+        <w:t xml:space="preserve"> file.</w:t>
       </w:r>
     </w:p>
     <w:p>
@@ -265,14 +512,20 @@
         </w:numPr>
         <w:rPr>
           <w:b/>
-        </w:rPr>
-      </w:pPr>
-      <w:r>
-        <w:rPr>
-          <w:b/>
+          <w:sz w:val="24"/>
+          <w:szCs w:val="24"/>
+        </w:rPr>
+      </w:pPr>
+      <w:proofErr w:type="gramStart"/>
+      <w:r>
+        <w:rPr>
+          <w:b/>
+          <w:sz w:val="24"/>
+          <w:szCs w:val="24"/>
         </w:rPr>
         <w:t>addNewDevice1.php</w:t>
       </w:r>
+      <w:proofErr w:type="gramEnd"/>
     </w:p>
     <w:p>
       <w:pPr>
@@ -281,26 +534,52 @@
           <w:ilvl w:val="2"/>
           <w:numId w:val="1"/>
         </w:numPr>
-      </w:pPr>
-      <w:r>
+        <w:rPr>
+          <w:sz w:val="24"/>
+          <w:szCs w:val="24"/>
+        </w:rPr>
+      </w:pPr>
+      <w:r>
+        <w:rPr>
+          <w:sz w:val="24"/>
+          <w:szCs w:val="24"/>
+        </w:rPr>
         <w:t xml:space="preserve">This file was </w:t>
       </w:r>
       <w:r>
+        <w:rPr>
+          <w:sz w:val="24"/>
+          <w:szCs w:val="24"/>
+        </w:rPr>
         <w:t xml:space="preserve">mostly </w:t>
       </w:r>
       <w:r>
+        <w:rPr>
+          <w:sz w:val="24"/>
+          <w:szCs w:val="24"/>
+        </w:rPr>
         <w:t>based on the</w:t>
       </w:r>
       <w:r>
+        <w:rPr>
+          <w:sz w:val="24"/>
+          <w:szCs w:val="24"/>
+        </w:rPr>
         <w:t xml:space="preserve"> </w:t>
       </w:r>
       <w:r>
         <w:rPr>
           <w:b/>
+          <w:sz w:val="24"/>
+          <w:szCs w:val="24"/>
         </w:rPr>
         <w:t>updateDevice1.php</w:t>
       </w:r>
       <w:r>
+        <w:rPr>
+          <w:sz w:val="24"/>
+          <w:szCs w:val="24"/>
+        </w:rPr>
         <w:t xml:space="preserve"> file given in the code examples.</w:t>
       </w:r>
     </w:p>
@@ -311,11 +590,23 @@
           <w:ilvl w:val="3"/>
           <w:numId w:val="1"/>
         </w:numPr>
-      </w:pPr>
-      <w:r>
+        <w:rPr>
+          <w:sz w:val="24"/>
+          <w:szCs w:val="24"/>
+        </w:rPr>
+      </w:pPr>
+      <w:r>
+        <w:rPr>
+          <w:sz w:val="24"/>
+          <w:szCs w:val="24"/>
+        </w:rPr>
         <w:t>Major c</w:t>
       </w:r>
       <w:r>
+        <w:rPr>
+          <w:sz w:val="24"/>
+          <w:szCs w:val="24"/>
+        </w:rPr>
         <w:t>hanges:</w:t>
       </w:r>
     </w:p>
@@ -326,17 +617,33 @@
           <w:ilvl w:val="4"/>
           <w:numId w:val="1"/>
         </w:numPr>
-      </w:pPr>
-      <w:r>
+        <w:rPr>
+          <w:sz w:val="24"/>
+          <w:szCs w:val="24"/>
+        </w:rPr>
+      </w:pPr>
+      <w:r>
+        <w:rPr>
+          <w:sz w:val="24"/>
+          <w:szCs w:val="24"/>
+        </w:rPr>
         <w:t xml:space="preserve">If the reference number given exists, then a table is displayed of the record. This code for this table was based on a section of code from the </w:t>
       </w:r>
-      <w:r>
-        <w:rPr>
-          <w:b/>
+      <w:proofErr w:type="spellStart"/>
+      <w:r>
+        <w:rPr>
+          <w:b/>
+          <w:sz w:val="24"/>
+          <w:szCs w:val="24"/>
         </w:rPr>
         <w:t>singleDevice.php</w:t>
       </w:r>
-      <w:r>
+      <w:proofErr w:type="spellEnd"/>
+      <w:r>
+        <w:rPr>
+          <w:sz w:val="24"/>
+          <w:szCs w:val="24"/>
+        </w:rPr>
         <w:t xml:space="preserve"> file.</w:t>
       </w:r>
     </w:p>
@@ -349,14 +656,20 @@
         </w:numPr>
         <w:rPr>
           <w:b/>
-        </w:rPr>
-      </w:pPr>
-      <w:r>
-        <w:rPr>
-          <w:b/>
+          <w:sz w:val="24"/>
+          <w:szCs w:val="24"/>
+        </w:rPr>
+      </w:pPr>
+      <w:proofErr w:type="gramStart"/>
+      <w:r>
+        <w:rPr>
+          <w:b/>
+          <w:sz w:val="24"/>
+          <w:szCs w:val="24"/>
         </w:rPr>
         <w:t>addNewDevice2.php</w:t>
       </w:r>
+      <w:proofErr w:type="gramEnd"/>
     </w:p>
     <w:p>
       <w:pPr>
@@ -365,17 +678,31 @@
           <w:ilvl w:val="2"/>
           <w:numId w:val="1"/>
         </w:numPr>
-      </w:pPr>
-      <w:r>
+        <w:rPr>
+          <w:sz w:val="24"/>
+          <w:szCs w:val="24"/>
+        </w:rPr>
+      </w:pPr>
+      <w:r>
+        <w:rPr>
+          <w:sz w:val="24"/>
+          <w:szCs w:val="24"/>
+        </w:rPr>
         <w:t xml:space="preserve">This file was based on the </w:t>
       </w:r>
       <w:r>
         <w:rPr>
           <w:b/>
+          <w:sz w:val="24"/>
+          <w:szCs w:val="24"/>
         </w:rPr>
         <w:t>updateDevice2.php</w:t>
       </w:r>
       <w:r>
+        <w:rPr>
+          <w:sz w:val="24"/>
+          <w:szCs w:val="24"/>
+        </w:rPr>
         <w:t xml:space="preserve"> file given in the code examples.</w:t>
       </w:r>
     </w:p>
@@ -386,8 +713,16 @@
           <w:ilvl w:val="3"/>
           <w:numId w:val="1"/>
         </w:numPr>
-      </w:pPr>
-      <w:r>
+        <w:rPr>
+          <w:sz w:val="24"/>
+          <w:szCs w:val="24"/>
+        </w:rPr>
+      </w:pPr>
+      <w:r>
+        <w:rPr>
+          <w:sz w:val="24"/>
+          <w:szCs w:val="24"/>
+        </w:rPr>
         <w:t>Major changes:</w:t>
       </w:r>
     </w:p>
@@ -398,8 +733,16 @@
           <w:ilvl w:val="4"/>
           <w:numId w:val="1"/>
         </w:numPr>
-      </w:pPr>
-      <w:r>
+        <w:rPr>
+          <w:sz w:val="24"/>
+          <w:szCs w:val="24"/>
+        </w:rPr>
+      </w:pPr>
+      <w:r>
+        <w:rPr>
+          <w:sz w:val="24"/>
+          <w:szCs w:val="24"/>
+        </w:rPr>
         <w:t>The SQL query inserts a new record into the database, instead of update.</w:t>
       </w:r>
     </w:p>
@@ -412,14 +755,20 @@
         </w:numPr>
         <w:rPr>
           <w:b/>
-        </w:rPr>
-      </w:pPr>
-      <w:r>
-        <w:rPr>
-          <w:b/>
+          <w:sz w:val="24"/>
+          <w:szCs w:val="24"/>
+        </w:rPr>
+      </w:pPr>
+      <w:proofErr w:type="gramStart"/>
+      <w:r>
+        <w:rPr>
+          <w:b/>
+          <w:sz w:val="24"/>
+          <w:szCs w:val="24"/>
         </w:rPr>
         <w:t>deleteDevice.html</w:t>
       </w:r>
+      <w:proofErr w:type="gramEnd"/>
     </w:p>
     <w:p>
       <w:pPr>
@@ -430,18 +779,30 @@
         </w:numPr>
         <w:rPr>
           <w:b/>
-        </w:rPr>
-      </w:pPr>
-      <w:r>
+          <w:sz w:val="24"/>
+          <w:szCs w:val="24"/>
+        </w:rPr>
+      </w:pPr>
+      <w:r>
+        <w:rPr>
+          <w:sz w:val="24"/>
+          <w:szCs w:val="24"/>
+        </w:rPr>
         <w:t xml:space="preserve">This file was based on the </w:t>
       </w:r>
       <w:r>
         <w:rPr>
           <w:b/>
+          <w:sz w:val="24"/>
+          <w:szCs w:val="24"/>
         </w:rPr>
         <w:t>updateDevice.html</w:t>
       </w:r>
       <w:r>
+        <w:rPr>
+          <w:sz w:val="24"/>
+          <w:szCs w:val="24"/>
+        </w:rPr>
         <w:t xml:space="preserve"> file given in the code examples.</w:t>
       </w:r>
     </w:p>
@@ -454,9 +815,15 @@
         </w:numPr>
         <w:rPr>
           <w:b/>
-        </w:rPr>
-      </w:pPr>
-      <w:r>
+          <w:sz w:val="24"/>
+          <w:szCs w:val="24"/>
+        </w:rPr>
+      </w:pPr>
+      <w:r>
+        <w:rPr>
+          <w:sz w:val="24"/>
+          <w:szCs w:val="24"/>
+        </w:rPr>
         <w:t>Changes:</w:t>
       </w:r>
     </w:p>
@@ -469,9 +836,15 @@
         </w:numPr>
         <w:rPr>
           <w:b/>
-        </w:rPr>
-      </w:pPr>
-      <w:r>
+          <w:sz w:val="24"/>
+          <w:szCs w:val="24"/>
+        </w:rPr>
+      </w:pPr>
+      <w:r>
+        <w:rPr>
+          <w:sz w:val="24"/>
+          <w:szCs w:val="24"/>
+        </w:rPr>
         <w:t>Is specific in asking the user for an “existing reference number”.</w:t>
       </w:r>
     </w:p>
@@ -484,9 +857,15 @@
         </w:numPr>
         <w:rPr>
           <w:b/>
-        </w:rPr>
-      </w:pPr>
-      <w:r>
+          <w:sz w:val="24"/>
+          <w:szCs w:val="24"/>
+        </w:rPr>
+      </w:pPr>
+      <w:r>
+        <w:rPr>
+          <w:sz w:val="24"/>
+          <w:szCs w:val="24"/>
+        </w:rPr>
         <w:t>The button was changed to “device reference number”.</w:t>
       </w:r>
     </w:p>
@@ -499,14 +878,21 @@
         </w:numPr>
         <w:rPr>
           <w:b/>
-        </w:rPr>
-      </w:pPr>
-      <w:r>
-        <w:rPr>
-          <w:b/>
-        </w:rPr>
+          <w:sz w:val="24"/>
+          <w:szCs w:val="24"/>
+        </w:rPr>
+      </w:pPr>
+      <w:proofErr w:type="gramStart"/>
+      <w:r>
+        <w:rPr>
+          <w:b/>
+          <w:sz w:val="24"/>
+          <w:szCs w:val="24"/>
+        </w:rPr>
+        <w:lastRenderedPageBreak/>
         <w:t>deleteDevice1.php</w:t>
       </w:r>
+      <w:proofErr w:type="gramEnd"/>
     </w:p>
     <w:p>
       <w:pPr>
@@ -517,21 +903,37 @@
         </w:numPr>
         <w:rPr>
           <w:b/>
-        </w:rPr>
-      </w:pPr>
-      <w:r>
+          <w:sz w:val="24"/>
+          <w:szCs w:val="24"/>
+        </w:rPr>
+      </w:pPr>
+      <w:r>
+        <w:rPr>
+          <w:sz w:val="24"/>
+          <w:szCs w:val="24"/>
+        </w:rPr>
         <w:t xml:space="preserve">This file was mostly based on the </w:t>
       </w:r>
       <w:r>
         <w:rPr>
           <w:b/>
+          <w:sz w:val="24"/>
+          <w:szCs w:val="24"/>
         </w:rPr>
         <w:t>updateDevice1.php</w:t>
       </w:r>
       <w:r>
+        <w:rPr>
+          <w:sz w:val="24"/>
+          <w:szCs w:val="24"/>
+        </w:rPr>
         <w:t xml:space="preserve"> file</w:t>
       </w:r>
       <w:r>
+        <w:rPr>
+          <w:sz w:val="24"/>
+          <w:szCs w:val="24"/>
+        </w:rPr>
         <w:t>.</w:t>
       </w:r>
     </w:p>
@@ -544,9 +946,15 @@
         </w:numPr>
         <w:rPr>
           <w:b/>
-        </w:rPr>
-      </w:pPr>
-      <w:r>
+          <w:sz w:val="24"/>
+          <w:szCs w:val="24"/>
+        </w:rPr>
+      </w:pPr>
+      <w:r>
+        <w:rPr>
+          <w:sz w:val="24"/>
+          <w:szCs w:val="24"/>
+        </w:rPr>
         <w:t>Major changes:</w:t>
       </w:r>
     </w:p>
@@ -559,21 +967,39 @@
         </w:numPr>
         <w:rPr>
           <w:b/>
-        </w:rPr>
-      </w:pPr>
-      <w:r>
+          <w:sz w:val="24"/>
+          <w:szCs w:val="24"/>
+        </w:rPr>
+      </w:pPr>
+      <w:r>
+        <w:rPr>
+          <w:sz w:val="24"/>
+          <w:szCs w:val="24"/>
+        </w:rPr>
         <w:t>A table is displayed of the record corresponding to the reference number the user provided. The code for this table was based on code taken from the</w:t>
       </w:r>
       <w:r>
+        <w:rPr>
+          <w:sz w:val="24"/>
+          <w:szCs w:val="24"/>
+        </w:rPr>
         <w:t xml:space="preserve"> </w:t>
       </w:r>
-      <w:r>
-        <w:rPr>
-          <w:b/>
+      <w:proofErr w:type="spellStart"/>
+      <w:r>
+        <w:rPr>
+          <w:b/>
+          <w:sz w:val="24"/>
+          <w:szCs w:val="24"/>
         </w:rPr>
         <w:t>singleDevice.php</w:t>
       </w:r>
-      <w:r>
+      <w:proofErr w:type="spellEnd"/>
+      <w:r>
+        <w:rPr>
+          <w:sz w:val="24"/>
+          <w:szCs w:val="24"/>
+        </w:rPr>
         <w:t xml:space="preserve"> file.</w:t>
       </w:r>
     </w:p>
@@ -586,9 +1012,15 @@
         </w:numPr>
         <w:rPr>
           <w:b/>
-        </w:rPr>
-      </w:pPr>
-      <w:r>
+          <w:sz w:val="24"/>
+          <w:szCs w:val="24"/>
+        </w:rPr>
+      </w:pPr>
+      <w:r>
+        <w:rPr>
+          <w:sz w:val="24"/>
+          <w:szCs w:val="24"/>
+        </w:rPr>
         <w:t>If the record exists, the user is prompted with a button confirming if they want to delete the record</w:t>
       </w:r>
     </w:p>
@@ -601,69 +1033,625 @@
         </w:numPr>
         <w:rPr>
           <w:b/>
-        </w:rPr>
-      </w:pPr>
-      <w:r>
-        <w:rPr>
-          <w:b/>
+          <w:sz w:val="24"/>
+          <w:szCs w:val="24"/>
+        </w:rPr>
+      </w:pPr>
+      <w:proofErr w:type="gramStart"/>
+      <w:r>
+        <w:rPr>
+          <w:b/>
+          <w:sz w:val="24"/>
+          <w:szCs w:val="24"/>
+        </w:rPr>
+        <w:t>deleteDevice2.php</w:t>
+      </w:r>
+      <w:proofErr w:type="gramEnd"/>
+    </w:p>
+    <w:p>
+      <w:pPr>
+        <w:pStyle w:val="ListParagraph"/>
+        <w:numPr>
+          <w:ilvl w:val="2"/>
+          <w:numId w:val="1"/>
+        </w:numPr>
+        <w:rPr>
+          <w:b/>
+          <w:sz w:val="24"/>
+          <w:szCs w:val="24"/>
+        </w:rPr>
+      </w:pPr>
+      <w:r>
+        <w:rPr>
+          <w:sz w:val="24"/>
+          <w:szCs w:val="24"/>
+        </w:rPr>
+        <w:t xml:space="preserve">This file was based on the </w:t>
+      </w:r>
+      <w:r>
+        <w:rPr>
+          <w:b/>
+          <w:sz w:val="24"/>
+          <w:szCs w:val="24"/>
+        </w:rPr>
+        <w:t xml:space="preserve">updateDevice2.php </w:t>
+      </w:r>
+      <w:r>
+        <w:rPr>
+          <w:sz w:val="24"/>
+          <w:szCs w:val="24"/>
+        </w:rPr>
+        <w:t>file.</w:t>
+      </w:r>
+    </w:p>
+    <w:p>
+      <w:pPr>
+        <w:pStyle w:val="ListParagraph"/>
+        <w:numPr>
+          <w:ilvl w:val="3"/>
+          <w:numId w:val="1"/>
+        </w:numPr>
+        <w:rPr>
+          <w:b/>
+          <w:sz w:val="24"/>
+          <w:szCs w:val="24"/>
+        </w:rPr>
+      </w:pPr>
+      <w:r>
+        <w:rPr>
+          <w:sz w:val="24"/>
+          <w:szCs w:val="24"/>
+        </w:rPr>
+        <w:t>Major changes:</w:t>
+      </w:r>
+    </w:p>
+    <w:p>
+      <w:pPr>
+        <w:pStyle w:val="ListParagraph"/>
+        <w:numPr>
+          <w:ilvl w:val="4"/>
+          <w:numId w:val="1"/>
+        </w:numPr>
+        <w:rPr>
+          <w:b/>
+          <w:sz w:val="24"/>
+          <w:szCs w:val="24"/>
+        </w:rPr>
+      </w:pPr>
+      <w:r>
+        <w:rPr>
+          <w:sz w:val="24"/>
+          <w:szCs w:val="24"/>
+        </w:rPr>
+        <w:t>The SQL query deletes the row with the corresponding reference number provided by the user.</w:t>
+      </w:r>
+    </w:p>
+    <w:p>
+      <w:pPr>
+        <w:pStyle w:val="ListParagraph"/>
+        <w:numPr>
+          <w:ilvl w:val="1"/>
+          <w:numId w:val="1"/>
+        </w:numPr>
+        <w:rPr>
+          <w:sz w:val="24"/>
+          <w:szCs w:val="24"/>
+        </w:rPr>
+      </w:pPr>
+      <w:proofErr w:type="gramStart"/>
+      <w:r>
+        <w:rPr>
+          <w:sz w:val="24"/>
+          <w:szCs w:val="24"/>
+        </w:rPr>
+        <w:t>assignment6.js</w:t>
+      </w:r>
+      <w:proofErr w:type="gramEnd"/>
+    </w:p>
+    <w:p>
+      <w:pPr>
+        <w:pStyle w:val="ListParagraph"/>
+        <w:numPr>
+          <w:ilvl w:val="2"/>
+          <w:numId w:val="1"/>
+        </w:numPr>
+        <w:rPr>
+          <w:sz w:val="24"/>
+          <w:szCs w:val="24"/>
+        </w:rPr>
+      </w:pPr>
+      <w:r>
+        <w:rPr>
+          <w:sz w:val="24"/>
+          <w:szCs w:val="24"/>
+        </w:rPr>
+        <w:t>In the spirit of doing extra work, this was created with the intention of validating user input. I ran out of time, and was not able to implement it.</w:t>
+      </w:r>
+    </w:p>
+    <w:p>
+      <w:pPr>
+        <w:pStyle w:val="ListParagraph"/>
+        <w:numPr>
+          <w:ilvl w:val="0"/>
+          <w:numId w:val="1"/>
+        </w:numPr>
+        <w:rPr>
+          <w:sz w:val="24"/>
+          <w:szCs w:val="24"/>
+        </w:rPr>
+      </w:pPr>
+      <w:r>
+        <w:rPr>
+          <w:sz w:val="24"/>
+          <w:szCs w:val="24"/>
+        </w:rPr>
+        <w:t>Screenshots</w:t>
+      </w:r>
+    </w:p>
+    <w:p>
+      <w:pPr>
+        <w:pStyle w:val="ListParagraph"/>
+        <w:numPr>
+          <w:ilvl w:val="1"/>
+          <w:numId w:val="1"/>
+        </w:numPr>
+        <w:rPr>
+          <w:sz w:val="24"/>
+          <w:szCs w:val="24"/>
+        </w:rPr>
+      </w:pPr>
+      <w:r>
+        <w:rPr>
+          <w:sz w:val="24"/>
+          <w:szCs w:val="24"/>
+        </w:rPr>
+        <w:t>Main page:</w:t>
+      </w:r>
+    </w:p>
+    <w:p>
+      <w:pPr>
+        <w:rPr>
+          <w:sz w:val="24"/>
+          <w:szCs w:val="24"/>
+        </w:rPr>
+      </w:pPr>
+      <w:r>
+        <w:rPr>
+          <w:noProof/>
+          <w:sz w:val="24"/>
+          <w:szCs w:val="24"/>
+        </w:rPr>
+        <w:drawing>
+          <wp:inline distT="0" distB="0" distL="0" distR="0" wp14:anchorId="32E646FE" wp14:editId="214E3291">
+            <wp:extent cx="5939155" cy="3280410"/>
+            <wp:effectExtent l="0" t="0" r="0" b="0"/>
+            <wp:docPr id="1" name="Picture 1" descr="Macintosh HD:Users:langite:Desktop:Screen Shot 2014-06-25 at 9.49.33 PM.png"/>
+            <wp:cNvGraphicFramePr>
+              <a:graphicFrameLocks xmlns:a="http://schemas.openxmlformats.org/drawingml/2006/main" noChangeAspect="1"/>
+            </wp:cNvGraphicFramePr>
+            <a:graphic xmlns:a="http://schemas.openxmlformats.org/drawingml/2006/main">
+              <a:graphicData uri="http://schemas.openxmlformats.org/drawingml/2006/picture">
+                <pic:pic xmlns:pic="http://schemas.openxmlformats.org/drawingml/2006/picture">
+                  <pic:nvPicPr>
+                    <pic:cNvPr id="0" name="Picture 1" descr="Macintosh HD:Users:langite:Desktop:Screen Shot 2014-06-25 at 9.49.33 PM.png"/>
+                    <pic:cNvPicPr>
+                      <a:picLocks noChangeAspect="1" noChangeArrowheads="1"/>
+                    </pic:cNvPicPr>
+                  </pic:nvPicPr>
+                  <pic:blipFill>
+                    <a:blip r:embed="rId9">
+                      <a:extLst>
+                        <a:ext uri="{28A0092B-C50C-407E-A947-70E740481C1C}">
+                          <a14:useLocalDpi xmlns:a14="http://schemas.microsoft.com/office/drawing/2010/main" val="0"/>
+                        </a:ext>
+                      </a:extLst>
+                    </a:blip>
+                    <a:srcRect/>
+                    <a:stretch>
+                      <a:fillRect/>
+                    </a:stretch>
+                  </pic:blipFill>
+                  <pic:spPr bwMode="auto">
+                    <a:xfrm>
+                      <a:off x="0" y="0"/>
+                      <a:ext cx="5939155" cy="3280410"/>
+                    </a:xfrm>
+                    <a:prstGeom prst="rect">
+                      <a:avLst/>
+                    </a:prstGeom>
+                    <a:noFill/>
+                    <a:ln>
+                      <a:noFill/>
+                    </a:ln>
+                  </pic:spPr>
+                </pic:pic>
+              </a:graphicData>
+            </a:graphic>
+          </wp:inline>
+        </w:drawing>
+      </w:r>
+    </w:p>
+    <w:p>
+      <w:pPr>
+        <w:rPr>
+          <w:sz w:val="24"/>
+          <w:szCs w:val="24"/>
+        </w:rPr>
+      </w:pPr>
+    </w:p>
+    <w:p>
+      <w:pPr>
+        <w:rPr>
+          <w:sz w:val="24"/>
+          <w:szCs w:val="24"/>
+        </w:rPr>
+      </w:pPr>
+    </w:p>
+    <w:p>
+      <w:pPr>
+        <w:pStyle w:val="ListParagraph"/>
+        <w:numPr>
+          <w:ilvl w:val="1"/>
+          <w:numId w:val="1"/>
+        </w:numPr>
+        <w:rPr>
+          <w:sz w:val="24"/>
+          <w:szCs w:val="24"/>
+        </w:rPr>
+      </w:pPr>
+      <w:r>
+        <w:rPr>
+          <w:sz w:val="24"/>
+          <w:szCs w:val="24"/>
         </w:rPr>
         <w:lastRenderedPageBreak/>
-        <w:t>deleteDevice2.php</w:t>
-      </w:r>
-    </w:p>
-    <w:p>
-      <w:pPr>
-        <w:pStyle w:val="ListParagraph"/>
-        <w:numPr>
-          <w:ilvl w:val="2"/>
-          <w:numId w:val="1"/>
-        </w:numPr>
-        <w:rPr>
-          <w:b/>
-        </w:rPr>
-      </w:pPr>
-      <w:r>
-        <w:t xml:space="preserve">This file was based on the </w:t>
-      </w:r>
-      <w:r>
-        <w:rPr>
-          <w:b/>
-        </w:rPr>
-        <w:t xml:space="preserve">updateDevice2.php </w:t>
-      </w:r>
-      <w:r>
-        <w:t>file.</w:t>
-      </w:r>
-    </w:p>
-    <w:p>
-      <w:pPr>
-        <w:pStyle w:val="ListParagraph"/>
-        <w:numPr>
-          <w:ilvl w:val="3"/>
-          <w:numId w:val="1"/>
-        </w:numPr>
-        <w:rPr>
-          <w:b/>
-        </w:rPr>
-      </w:pPr>
-      <w:r>
-        <w:t>Major changes:</w:t>
-      </w:r>
-    </w:p>
-    <w:p>
-      <w:pPr>
-        <w:pStyle w:val="ListParagraph"/>
-        <w:numPr>
-          <w:ilvl w:val="4"/>
-          <w:numId w:val="1"/>
-        </w:numPr>
-        <w:rPr>
-          <w:b/>
-        </w:rPr>
-      </w:pPr>
-      <w:r>
-        <w:t>The SQL query deletes the row with the corresponding reference number provided by the user.</w:t>
-      </w:r>
+        <w:t>Adding new device:</w:t>
+      </w:r>
+    </w:p>
+    <w:p>
+      <w:pPr>
+        <w:rPr>
+          <w:sz w:val="24"/>
+          <w:szCs w:val="24"/>
+        </w:rPr>
+      </w:pPr>
+      <w:r>
+        <w:rPr>
+          <w:sz w:val="24"/>
+          <w:szCs w:val="24"/>
+        </w:rPr>
+        <w:t>First adding record</w:t>
+      </w:r>
+    </w:p>
+    <w:p>
+      <w:pPr>
+        <w:rPr>
+          <w:sz w:val="24"/>
+          <w:szCs w:val="24"/>
+        </w:rPr>
+      </w:pPr>
+      <w:r>
+        <w:rPr>
+          <w:noProof/>
+          <w:sz w:val="24"/>
+          <w:szCs w:val="24"/>
+        </w:rPr>
+        <w:drawing>
+          <wp:inline distT="0" distB="0" distL="0" distR="0" wp14:anchorId="5C0A08F1" wp14:editId="1906F0BF">
+            <wp:extent cx="5939155" cy="2149475"/>
+            <wp:effectExtent l="0" t="0" r="0" b="0"/>
+            <wp:docPr id="2" name="Picture 2" descr="Macintosh HD:Users:langite:Desktop:Screen Shot 2014-06-25 at 9.51.53 PM.png"/>
+            <wp:cNvGraphicFramePr>
+              <a:graphicFrameLocks xmlns:a="http://schemas.openxmlformats.org/drawingml/2006/main" noChangeAspect="1"/>
+            </wp:cNvGraphicFramePr>
+            <a:graphic xmlns:a="http://schemas.openxmlformats.org/drawingml/2006/main">
+              <a:graphicData uri="http://schemas.openxmlformats.org/drawingml/2006/picture">
+                <pic:pic xmlns:pic="http://schemas.openxmlformats.org/drawingml/2006/picture">
+                  <pic:nvPicPr>
+                    <pic:cNvPr id="0" name="Picture 2" descr="Macintosh HD:Users:langite:Desktop:Screen Shot 2014-06-25 at 9.51.53 PM.png"/>
+                    <pic:cNvPicPr>
+                      <a:picLocks noChangeAspect="1" noChangeArrowheads="1"/>
+                    </pic:cNvPicPr>
+                  </pic:nvPicPr>
+                  <pic:blipFill>
+                    <a:blip r:embed="rId10">
+                      <a:extLst>
+                        <a:ext uri="{28A0092B-C50C-407E-A947-70E740481C1C}">
+                          <a14:useLocalDpi xmlns:a14="http://schemas.microsoft.com/office/drawing/2010/main" val="0"/>
+                        </a:ext>
+                      </a:extLst>
+                    </a:blip>
+                    <a:srcRect/>
+                    <a:stretch>
+                      <a:fillRect/>
+                    </a:stretch>
+                  </pic:blipFill>
+                  <pic:spPr bwMode="auto">
+                    <a:xfrm>
+                      <a:off x="0" y="0"/>
+                      <a:ext cx="5939155" cy="2149475"/>
+                    </a:xfrm>
+                    <a:prstGeom prst="rect">
+                      <a:avLst/>
+                    </a:prstGeom>
+                    <a:noFill/>
+                    <a:ln>
+                      <a:noFill/>
+                    </a:ln>
+                  </pic:spPr>
+                </pic:pic>
+              </a:graphicData>
+            </a:graphic>
+          </wp:inline>
+        </w:drawing>
+      </w:r>
+    </w:p>
+    <w:p>
+      <w:pPr>
+        <w:rPr>
+          <w:sz w:val="24"/>
+          <w:szCs w:val="24"/>
+        </w:rPr>
+      </w:pPr>
+    </w:p>
+    <w:p>
+      <w:pPr>
+        <w:rPr>
+          <w:sz w:val="24"/>
+          <w:szCs w:val="24"/>
+        </w:rPr>
+      </w:pPr>
+      <w:r>
+        <w:rPr>
+          <w:sz w:val="24"/>
+          <w:szCs w:val="24"/>
+        </w:rPr>
+        <w:t>Entering fields for new device:</w:t>
+      </w:r>
+    </w:p>
+    <w:p>
+      <w:pPr>
+        <w:rPr>
+          <w:sz w:val="24"/>
+          <w:szCs w:val="24"/>
+        </w:rPr>
+      </w:pPr>
+      <w:r>
+        <w:rPr>
+          <w:noProof/>
+          <w:sz w:val="24"/>
+          <w:szCs w:val="24"/>
+        </w:rPr>
+        <w:drawing>
+          <wp:inline distT="0" distB="0" distL="0" distR="0" wp14:anchorId="5E572BDE" wp14:editId="2B1467A8">
+            <wp:extent cx="5929630" cy="1612265"/>
+            <wp:effectExtent l="0" t="0" r="0" b="0"/>
+            <wp:docPr id="3" name="Picture 3" descr="Macintosh HD:Users:langite:Desktop:Screen Shot 2014-06-25 at 9.53.15 PM.png"/>
+            <wp:cNvGraphicFramePr>
+              <a:graphicFrameLocks xmlns:a="http://schemas.openxmlformats.org/drawingml/2006/main" noChangeAspect="1"/>
+            </wp:cNvGraphicFramePr>
+            <a:graphic xmlns:a="http://schemas.openxmlformats.org/drawingml/2006/main">
+              <a:graphicData uri="http://schemas.openxmlformats.org/drawingml/2006/picture">
+                <pic:pic xmlns:pic="http://schemas.openxmlformats.org/drawingml/2006/picture">
+                  <pic:nvPicPr>
+                    <pic:cNvPr id="0" name="Picture 3" descr="Macintosh HD:Users:langite:Desktop:Screen Shot 2014-06-25 at 9.53.15 PM.png"/>
+                    <pic:cNvPicPr>
+                      <a:picLocks noChangeAspect="1" noChangeArrowheads="1"/>
+                    </pic:cNvPicPr>
+                  </pic:nvPicPr>
+                  <pic:blipFill>
+                    <a:blip r:embed="rId11">
+                      <a:extLst>
+                        <a:ext uri="{28A0092B-C50C-407E-A947-70E740481C1C}">
+                          <a14:useLocalDpi xmlns:a14="http://schemas.microsoft.com/office/drawing/2010/main" val="0"/>
+                        </a:ext>
+                      </a:extLst>
+                    </a:blip>
+                    <a:srcRect/>
+                    <a:stretch>
+                      <a:fillRect/>
+                    </a:stretch>
+                  </pic:blipFill>
+                  <pic:spPr bwMode="auto">
+                    <a:xfrm>
+                      <a:off x="0" y="0"/>
+                      <a:ext cx="5929630" cy="1612265"/>
+                    </a:xfrm>
+                    <a:prstGeom prst="rect">
+                      <a:avLst/>
+                    </a:prstGeom>
+                    <a:noFill/>
+                    <a:ln>
+                      <a:noFill/>
+                    </a:ln>
+                  </pic:spPr>
+                </pic:pic>
+              </a:graphicData>
+            </a:graphic>
+          </wp:inline>
+        </w:drawing>
+      </w:r>
+    </w:p>
+    <w:p>
+      <w:pPr>
+        <w:rPr>
+          <w:sz w:val="24"/>
+          <w:szCs w:val="24"/>
+        </w:rPr>
+      </w:pPr>
+    </w:p>
+    <w:p>
+      <w:pPr>
+        <w:rPr>
+          <w:sz w:val="24"/>
+          <w:szCs w:val="24"/>
+        </w:rPr>
+      </w:pPr>
+      <w:r>
+        <w:rPr>
+          <w:sz w:val="24"/>
+          <w:szCs w:val="24"/>
+        </w:rPr>
+        <w:t>Confirmation:</w:t>
+      </w:r>
+    </w:p>
+    <w:p>
+      <w:pPr>
+        <w:rPr>
+          <w:sz w:val="24"/>
+          <w:szCs w:val="24"/>
+        </w:rPr>
+      </w:pPr>
+      <w:r>
+        <w:rPr>
+          <w:noProof/>
+          <w:sz w:val="24"/>
+          <w:szCs w:val="24"/>
+        </w:rPr>
+        <w:drawing>
+          <wp:inline distT="0" distB="0" distL="0" distR="0" wp14:anchorId="37E2F3BC" wp14:editId="5703AA73">
+            <wp:extent cx="5939155" cy="1687195"/>
+            <wp:effectExtent l="0" t="0" r="0" b="0"/>
+            <wp:docPr id="4" name="Picture 4" descr="Macintosh HD:Users:langite:Desktop:Screen Shot 2014-06-25 at 9.55.09 PM.png"/>
+            <wp:cNvGraphicFramePr>
+              <a:graphicFrameLocks xmlns:a="http://schemas.openxmlformats.org/drawingml/2006/main" noChangeAspect="1"/>
+            </wp:cNvGraphicFramePr>
+            <a:graphic xmlns:a="http://schemas.openxmlformats.org/drawingml/2006/main">
+              <a:graphicData uri="http://schemas.openxmlformats.org/drawingml/2006/picture">
+                <pic:pic xmlns:pic="http://schemas.openxmlformats.org/drawingml/2006/picture">
+                  <pic:nvPicPr>
+                    <pic:cNvPr id="0" name="Picture 4" descr="Macintosh HD:Users:langite:Desktop:Screen Shot 2014-06-25 at 9.55.09 PM.png"/>
+                    <pic:cNvPicPr>
+                      <a:picLocks noChangeAspect="1" noChangeArrowheads="1"/>
+                    </pic:cNvPicPr>
+                  </pic:nvPicPr>
+                  <pic:blipFill>
+                    <a:blip r:embed="rId12">
+                      <a:extLst>
+                        <a:ext uri="{28A0092B-C50C-407E-A947-70E740481C1C}">
+                          <a14:useLocalDpi xmlns:a14="http://schemas.microsoft.com/office/drawing/2010/main" val="0"/>
+                        </a:ext>
+                      </a:extLst>
+                    </a:blip>
+                    <a:srcRect/>
+                    <a:stretch>
+                      <a:fillRect/>
+                    </a:stretch>
+                  </pic:blipFill>
+                  <pic:spPr bwMode="auto">
+                    <a:xfrm>
+                      <a:off x="0" y="0"/>
+                      <a:ext cx="5939155" cy="1687195"/>
+                    </a:xfrm>
+                    <a:prstGeom prst="rect">
+                      <a:avLst/>
+                    </a:prstGeom>
+                    <a:noFill/>
+                    <a:ln>
+                      <a:noFill/>
+                    </a:ln>
+                  </pic:spPr>
+                </pic:pic>
+              </a:graphicData>
+            </a:graphic>
+          </wp:inline>
+        </w:drawing>
+      </w:r>
+    </w:p>
+    <w:p>
+      <w:pPr>
+        <w:rPr>
+          <w:sz w:val="24"/>
+          <w:szCs w:val="24"/>
+        </w:rPr>
+      </w:pPr>
+    </w:p>
+    <w:p>
+      <w:pPr>
+        <w:rPr>
+          <w:sz w:val="24"/>
+          <w:szCs w:val="24"/>
+        </w:rPr>
+      </w:pPr>
+      <w:r>
+        <w:rPr>
+          <w:sz w:val="24"/>
+          <w:szCs w:val="24"/>
+        </w:rPr>
+        <w:lastRenderedPageBreak/>
+        <w:t>Proof that it was added:</w:t>
+      </w:r>
+    </w:p>
+    <w:p>
+      <w:pPr>
+        <w:rPr>
+          <w:sz w:val="24"/>
+          <w:szCs w:val="24"/>
+        </w:rPr>
+      </w:pPr>
+      <w:r>
+        <w:rPr>
+          <w:noProof/>
+          <w:sz w:val="24"/>
+          <w:szCs w:val="24"/>
+        </w:rPr>
+        <w:drawing>
+          <wp:inline distT="0" distB="0" distL="0" distR="0" wp14:anchorId="08254A73" wp14:editId="7CC381A9">
+            <wp:extent cx="5939155" cy="3035300"/>
+            <wp:effectExtent l="0" t="0" r="0" b="0"/>
+            <wp:docPr id="5" name="Picture 5" descr="Macintosh HD:Users:langite:Desktop:Screen Shot 2014-06-25 at 9.56.26 PM.png"/>
+            <wp:cNvGraphicFramePr>
+              <a:graphicFrameLocks xmlns:a="http://schemas.openxmlformats.org/drawingml/2006/main" noChangeAspect="1"/>
+            </wp:cNvGraphicFramePr>
+            <a:graphic xmlns:a="http://schemas.openxmlformats.org/drawingml/2006/main">
+              <a:graphicData uri="http://schemas.openxmlformats.org/drawingml/2006/picture">
+                <pic:pic xmlns:pic="http://schemas.openxmlformats.org/drawingml/2006/picture">
+                  <pic:nvPicPr>
+                    <pic:cNvPr id="0" name="Picture 5" descr="Macintosh HD:Users:langite:Desktop:Screen Shot 2014-06-25 at 9.56.26 PM.png"/>
+                    <pic:cNvPicPr>
+                      <a:picLocks noChangeAspect="1" noChangeArrowheads="1"/>
+                    </pic:cNvPicPr>
+                  </pic:nvPicPr>
+                  <pic:blipFill>
+                    <a:blip r:embed="rId13">
+                      <a:extLst>
+                        <a:ext uri="{28A0092B-C50C-407E-A947-70E740481C1C}">
+                          <a14:useLocalDpi xmlns:a14="http://schemas.microsoft.com/office/drawing/2010/main" val="0"/>
+                        </a:ext>
+                      </a:extLst>
+                    </a:blip>
+                    <a:srcRect/>
+                    <a:stretch>
+                      <a:fillRect/>
+                    </a:stretch>
+                  </pic:blipFill>
+                  <pic:spPr bwMode="auto">
+                    <a:xfrm>
+                      <a:off x="0" y="0"/>
+                      <a:ext cx="5939155" cy="3035300"/>
+                    </a:xfrm>
+                    <a:prstGeom prst="rect">
+                      <a:avLst/>
+                    </a:prstGeom>
+                    <a:noFill/>
+                    <a:ln>
+                      <a:noFill/>
+                    </a:ln>
+                  </pic:spPr>
+                </pic:pic>
+              </a:graphicData>
+            </a:graphic>
+          </wp:inline>
+        </w:drawing>
+      </w:r>
+    </w:p>
+    <w:p>
+      <w:pPr>
+        <w:rPr>
+          <w:sz w:val="24"/>
+          <w:szCs w:val="24"/>
+        </w:rPr>
+      </w:pPr>
     </w:p>
     <w:p>
       <w:pPr>
@@ -672,24 +1660,408 @@
           <w:ilvl w:val="1"/>
           <w:numId w:val="1"/>
         </w:numPr>
-      </w:pPr>
-      <w:r>
-        <w:t>assignment6.js</w:t>
-      </w:r>
-    </w:p>
-    <w:p>
-      <w:pPr>
-        <w:pStyle w:val="ListParagraph"/>
-        <w:numPr>
-          <w:ilvl w:val="2"/>
-          <w:numId w:val="1"/>
-        </w:numPr>
-      </w:pPr>
-      <w:r>
-        <w:t>In the spirit of doing extra work, this was created with the intention of validating user input. I ran out of time, and was not able to implement it.</w:t>
+        <w:rPr>
+          <w:sz w:val="24"/>
+          <w:szCs w:val="24"/>
+        </w:rPr>
+      </w:pPr>
+      <w:r>
+        <w:rPr>
+          <w:sz w:val="24"/>
+          <w:szCs w:val="24"/>
+        </w:rPr>
+        <w:t>Deleting the device:</w:t>
+      </w:r>
+    </w:p>
+    <w:p>
+      <w:pPr>
+        <w:rPr>
+          <w:sz w:val="24"/>
+          <w:szCs w:val="24"/>
+        </w:rPr>
+      </w:pPr>
+      <w:r>
+        <w:rPr>
+          <w:noProof/>
+          <w:sz w:val="24"/>
+          <w:szCs w:val="24"/>
+        </w:rPr>
+        <w:drawing>
+          <wp:inline distT="0" distB="0" distL="0" distR="0" wp14:anchorId="47023AC7" wp14:editId="14F7D2B0">
+            <wp:extent cx="5939155" cy="2366010"/>
+            <wp:effectExtent l="0" t="0" r="0" b="0"/>
+            <wp:docPr id="6" name="Picture 6" descr="Macintosh HD:Users:langite:Desktop:Screen Shot 2014-06-25 at 9.58.31 PM.png"/>
+            <wp:cNvGraphicFramePr>
+              <a:graphicFrameLocks xmlns:a="http://schemas.openxmlformats.org/drawingml/2006/main" noChangeAspect="1"/>
+            </wp:cNvGraphicFramePr>
+            <a:graphic xmlns:a="http://schemas.openxmlformats.org/drawingml/2006/main">
+              <a:graphicData uri="http://schemas.openxmlformats.org/drawingml/2006/picture">
+                <pic:pic xmlns:pic="http://schemas.openxmlformats.org/drawingml/2006/picture">
+                  <pic:nvPicPr>
+                    <pic:cNvPr id="0" name="Picture 6" descr="Macintosh HD:Users:langite:Desktop:Screen Shot 2014-06-25 at 9.58.31 PM.png"/>
+                    <pic:cNvPicPr>
+                      <a:picLocks noChangeAspect="1" noChangeArrowheads="1"/>
+                    </pic:cNvPicPr>
+                  </pic:nvPicPr>
+                  <pic:blipFill>
+                    <a:blip r:embed="rId14">
+                      <a:extLst>
+                        <a:ext uri="{28A0092B-C50C-407E-A947-70E740481C1C}">
+                          <a14:useLocalDpi xmlns:a14="http://schemas.microsoft.com/office/drawing/2010/main" val="0"/>
+                        </a:ext>
+                      </a:extLst>
+                    </a:blip>
+                    <a:srcRect/>
+                    <a:stretch>
+                      <a:fillRect/>
+                    </a:stretch>
+                  </pic:blipFill>
+                  <pic:spPr bwMode="auto">
+                    <a:xfrm>
+                      <a:off x="0" y="0"/>
+                      <a:ext cx="5939155" cy="2366010"/>
+                    </a:xfrm>
+                    <a:prstGeom prst="rect">
+                      <a:avLst/>
+                    </a:prstGeom>
+                    <a:noFill/>
+                    <a:ln>
+                      <a:noFill/>
+                    </a:ln>
+                  </pic:spPr>
+                </pic:pic>
+              </a:graphicData>
+            </a:graphic>
+          </wp:inline>
+        </w:drawing>
+      </w:r>
+    </w:p>
+    <w:p>
+      <w:pPr>
+        <w:rPr>
+          <w:sz w:val="24"/>
+          <w:szCs w:val="24"/>
+        </w:rPr>
+      </w:pPr>
+    </w:p>
+    <w:p>
+      <w:pPr>
+        <w:rPr>
+          <w:sz w:val="24"/>
+          <w:szCs w:val="24"/>
+        </w:rPr>
+      </w:pPr>
+    </w:p>
+    <w:p>
+      <w:pPr>
+        <w:rPr>
+          <w:sz w:val="24"/>
+          <w:szCs w:val="24"/>
+        </w:rPr>
+      </w:pPr>
+    </w:p>
+    <w:p>
+      <w:pPr>
+        <w:rPr>
+          <w:sz w:val="24"/>
+          <w:szCs w:val="24"/>
+        </w:rPr>
+      </w:pPr>
+    </w:p>
+    <w:p>
+      <w:pPr>
+        <w:rPr>
+          <w:sz w:val="24"/>
+          <w:szCs w:val="24"/>
+        </w:rPr>
+      </w:pPr>
+    </w:p>
+    <w:p>
+      <w:pPr>
+        <w:rPr>
+          <w:sz w:val="24"/>
+          <w:szCs w:val="24"/>
+        </w:rPr>
+      </w:pPr>
+      <w:r>
+        <w:rPr>
+          <w:sz w:val="24"/>
+          <w:szCs w:val="24"/>
+        </w:rPr>
+        <w:lastRenderedPageBreak/>
+        <w:t>Prompt the user to confirm delete:</w:t>
+      </w:r>
+    </w:p>
+    <w:p>
+      <w:pPr>
+        <w:rPr>
+          <w:sz w:val="24"/>
+          <w:szCs w:val="24"/>
+        </w:rPr>
+      </w:pPr>
+      <w:r>
+        <w:rPr>
+          <w:noProof/>
+          <w:sz w:val="24"/>
+          <w:szCs w:val="24"/>
+        </w:rPr>
+        <w:drawing>
+          <wp:inline distT="0" distB="0" distL="0" distR="0" wp14:anchorId="6CC9FB44" wp14:editId="0B320AB2">
+            <wp:extent cx="5939155" cy="3110865"/>
+            <wp:effectExtent l="0" t="0" r="0" b="0"/>
+            <wp:docPr id="7" name="Picture 7" descr="Macintosh HD:Users:langite:Desktop:Screen Shot 2014-06-25 at 9.59.19 PM.png"/>
+            <wp:cNvGraphicFramePr>
+              <a:graphicFrameLocks xmlns:a="http://schemas.openxmlformats.org/drawingml/2006/main" noChangeAspect="1"/>
+            </wp:cNvGraphicFramePr>
+            <a:graphic xmlns:a="http://schemas.openxmlformats.org/drawingml/2006/main">
+              <a:graphicData uri="http://schemas.openxmlformats.org/drawingml/2006/picture">
+                <pic:pic xmlns:pic="http://schemas.openxmlformats.org/drawingml/2006/picture">
+                  <pic:nvPicPr>
+                    <pic:cNvPr id="0" name="Picture 7" descr="Macintosh HD:Users:langite:Desktop:Screen Shot 2014-06-25 at 9.59.19 PM.png"/>
+                    <pic:cNvPicPr>
+                      <a:picLocks noChangeAspect="1" noChangeArrowheads="1"/>
+                    </pic:cNvPicPr>
+                  </pic:nvPicPr>
+                  <pic:blipFill>
+                    <a:blip r:embed="rId15">
+                      <a:extLst>
+                        <a:ext uri="{28A0092B-C50C-407E-A947-70E740481C1C}">
+                          <a14:useLocalDpi xmlns:a14="http://schemas.microsoft.com/office/drawing/2010/main" val="0"/>
+                        </a:ext>
+                      </a:extLst>
+                    </a:blip>
+                    <a:srcRect/>
+                    <a:stretch>
+                      <a:fillRect/>
+                    </a:stretch>
+                  </pic:blipFill>
+                  <pic:spPr bwMode="auto">
+                    <a:xfrm>
+                      <a:off x="0" y="0"/>
+                      <a:ext cx="5939155" cy="3110865"/>
+                    </a:xfrm>
+                    <a:prstGeom prst="rect">
+                      <a:avLst/>
+                    </a:prstGeom>
+                    <a:noFill/>
+                    <a:ln>
+                      <a:noFill/>
+                    </a:ln>
+                  </pic:spPr>
+                </pic:pic>
+              </a:graphicData>
+            </a:graphic>
+          </wp:inline>
+        </w:drawing>
+      </w:r>
+    </w:p>
+    <w:p>
+      <w:pPr>
+        <w:rPr>
+          <w:sz w:val="24"/>
+          <w:szCs w:val="24"/>
+        </w:rPr>
+      </w:pPr>
+      <w:r>
+        <w:rPr>
+          <w:sz w:val="24"/>
+          <w:szCs w:val="24"/>
+        </w:rPr>
+        <w:t>Confirmation of delete successful:</w:t>
+      </w:r>
+    </w:p>
+    <w:p>
+      <w:pPr>
+        <w:rPr>
+          <w:sz w:val="24"/>
+          <w:szCs w:val="24"/>
+        </w:rPr>
+      </w:pPr>
+      <w:r>
+        <w:rPr>
+          <w:noProof/>
+          <w:sz w:val="24"/>
+          <w:szCs w:val="24"/>
+        </w:rPr>
+        <w:drawing>
+          <wp:inline distT="0" distB="0" distL="0" distR="0" wp14:anchorId="2587D9ED" wp14:editId="4ED8E8EF">
+            <wp:extent cx="5939155" cy="1951355"/>
+            <wp:effectExtent l="0" t="0" r="0" b="0"/>
+            <wp:docPr id="8" name="Picture 8" descr="Macintosh HD:Users:langite:Desktop:Screen Shot 2014-06-25 at 10.00.25 PM.png"/>
+            <wp:cNvGraphicFramePr>
+              <a:graphicFrameLocks xmlns:a="http://schemas.openxmlformats.org/drawingml/2006/main" noChangeAspect="1"/>
+            </wp:cNvGraphicFramePr>
+            <a:graphic xmlns:a="http://schemas.openxmlformats.org/drawingml/2006/main">
+              <a:graphicData uri="http://schemas.openxmlformats.org/drawingml/2006/picture">
+                <pic:pic xmlns:pic="http://schemas.openxmlformats.org/drawingml/2006/picture">
+                  <pic:nvPicPr>
+                    <pic:cNvPr id="0" name="Picture 8" descr="Macintosh HD:Users:langite:Desktop:Screen Shot 2014-06-25 at 10.00.25 PM.png"/>
+                    <pic:cNvPicPr>
+                      <a:picLocks noChangeAspect="1" noChangeArrowheads="1"/>
+                    </pic:cNvPicPr>
+                  </pic:nvPicPr>
+                  <pic:blipFill>
+                    <a:blip r:embed="rId16">
+                      <a:extLst>
+                        <a:ext uri="{28A0092B-C50C-407E-A947-70E740481C1C}">
+                          <a14:useLocalDpi xmlns:a14="http://schemas.microsoft.com/office/drawing/2010/main" val="0"/>
+                        </a:ext>
+                      </a:extLst>
+                    </a:blip>
+                    <a:srcRect/>
+                    <a:stretch>
+                      <a:fillRect/>
+                    </a:stretch>
+                  </pic:blipFill>
+                  <pic:spPr bwMode="auto">
+                    <a:xfrm>
+                      <a:off x="0" y="0"/>
+                      <a:ext cx="5939155" cy="1951355"/>
+                    </a:xfrm>
+                    <a:prstGeom prst="rect">
+                      <a:avLst/>
+                    </a:prstGeom>
+                    <a:noFill/>
+                    <a:ln>
+                      <a:noFill/>
+                    </a:ln>
+                  </pic:spPr>
+                </pic:pic>
+              </a:graphicData>
+            </a:graphic>
+          </wp:inline>
+        </w:drawing>
+      </w:r>
+    </w:p>
+    <w:p>
+      <w:pPr>
+        <w:rPr>
+          <w:sz w:val="24"/>
+          <w:szCs w:val="24"/>
+        </w:rPr>
+      </w:pPr>
+    </w:p>
+    <w:p>
+      <w:pPr>
+        <w:rPr>
+          <w:sz w:val="24"/>
+          <w:szCs w:val="24"/>
+        </w:rPr>
+      </w:pPr>
+    </w:p>
+    <w:p>
+      <w:pPr>
+        <w:rPr>
+          <w:sz w:val="24"/>
+          <w:szCs w:val="24"/>
+        </w:rPr>
+      </w:pPr>
+    </w:p>
+    <w:p>
+      <w:pPr>
+        <w:rPr>
+          <w:sz w:val="24"/>
+          <w:szCs w:val="24"/>
+        </w:rPr>
+      </w:pPr>
+    </w:p>
+    <w:p>
+      <w:pPr>
+        <w:rPr>
+          <w:sz w:val="24"/>
+          <w:szCs w:val="24"/>
+        </w:rPr>
+      </w:pPr>
+    </w:p>
+    <w:p>
+      <w:pPr>
+        <w:rPr>
+          <w:sz w:val="24"/>
+          <w:szCs w:val="24"/>
+        </w:rPr>
+      </w:pPr>
+    </w:p>
+    <w:p>
+      <w:pPr>
+        <w:rPr>
+          <w:sz w:val="24"/>
+          <w:szCs w:val="24"/>
+        </w:rPr>
+      </w:pPr>
+      <w:r>
+        <w:rPr>
+          <w:sz w:val="24"/>
+          <w:szCs w:val="24"/>
+        </w:rPr>
+        <w:lastRenderedPageBreak/>
+        <w:t>Proof it was deleted:</w:t>
+      </w:r>
+    </w:p>
+    <w:p>
+      <w:pPr>
+        <w:rPr>
+          <w:sz w:val="24"/>
+          <w:szCs w:val="24"/>
+        </w:rPr>
+      </w:pPr>
+      <w:r>
+        <w:rPr>
+          <w:noProof/>
+          <w:sz w:val="24"/>
+          <w:szCs w:val="24"/>
+        </w:rPr>
+        <w:drawing>
+          <wp:inline distT="0" distB="0" distL="0" distR="0" wp14:anchorId="261E0963" wp14:editId="0B291700">
+            <wp:extent cx="5939155" cy="3016885"/>
+            <wp:effectExtent l="0" t="0" r="0" b="0"/>
+            <wp:docPr id="9" name="Picture 9" descr="Macintosh HD:Users:langite:Desktop:Screen Shot 2014-06-25 at 10.01.49 PM.png"/>
+            <wp:cNvGraphicFramePr>
+              <a:graphicFrameLocks xmlns:a="http://schemas.openxmlformats.org/drawingml/2006/main" noChangeAspect="1"/>
+            </wp:cNvGraphicFramePr>
+            <a:graphic xmlns:a="http://schemas.openxmlformats.org/drawingml/2006/main">
+              <a:graphicData uri="http://schemas.openxmlformats.org/drawingml/2006/picture">
+                <pic:pic xmlns:pic="http://schemas.openxmlformats.org/drawingml/2006/picture">
+                  <pic:nvPicPr>
+                    <pic:cNvPr id="0" name="Picture 9" descr="Macintosh HD:Users:langite:Desktop:Screen Shot 2014-06-25 at 10.01.49 PM.png"/>
+                    <pic:cNvPicPr>
+                      <a:picLocks noChangeAspect="1" noChangeArrowheads="1"/>
+                    </pic:cNvPicPr>
+                  </pic:nvPicPr>
+                  <pic:blipFill>
+                    <a:blip r:embed="rId17">
+                      <a:extLst>
+                        <a:ext uri="{28A0092B-C50C-407E-A947-70E740481C1C}">
+                          <a14:useLocalDpi xmlns:a14="http://schemas.microsoft.com/office/drawing/2010/main" val="0"/>
+                        </a:ext>
+                      </a:extLst>
+                    </a:blip>
+                    <a:srcRect/>
+                    <a:stretch>
+                      <a:fillRect/>
+                    </a:stretch>
+                  </pic:blipFill>
+                  <pic:spPr bwMode="auto">
+                    <a:xfrm>
+                      <a:off x="0" y="0"/>
+                      <a:ext cx="5939155" cy="3016885"/>
+                    </a:xfrm>
+                    <a:prstGeom prst="rect">
+                      <a:avLst/>
+                    </a:prstGeom>
+                    <a:noFill/>
+                    <a:ln>
+                      <a:noFill/>
+                    </a:ln>
+                  </pic:spPr>
+                </pic:pic>
+              </a:graphicData>
+            </a:graphic>
+          </wp:inline>
+        </w:drawing>
       </w:r>
     </w:p>
     <w:sectPr>
+      <w:headerReference w:type="default" r:id="rId18"/>
       <w:pgSz w:w="12240" w:h="15840"/>
       <w:pgMar w:top="1440" w:right="1440" w:bottom="1440" w:left="1440" w:header="720" w:footer="720" w:gutter="0"/>
       <w:cols w:space="720"/>
@@ -699,8 +2071,103 @@
 </w:document>
 </file>
 
+<file path=word/endnotes.xml><?xml version="1.0" encoding="utf-8"?>
+<w:endnotes xmlns:wpc="http://schemas.microsoft.com/office/word/2010/wordprocessingCanvas" xmlns:mo="http://schemas.microsoft.com/office/mac/office/2008/main" xmlns:mc="http://schemas.openxmlformats.org/markup-compatibility/2006" xmlns:mv="urn:schemas-microsoft-com:mac:vml" xmlns:o="urn:schemas-microsoft-com:office:office" xmlns:r="http://schemas.openxmlformats.org/officeDocument/2006/relationships" xmlns:m="http://schemas.openxmlformats.org/officeDocument/2006/math" xmlns:v="urn:schemas-microsoft-com:vml" xmlns:wp14="http://schemas.microsoft.com/office/word/2010/wordprocessingDrawing" xmlns:wp="http://schemas.openxmlformats.org/drawingml/2006/wordprocessingDrawing" xmlns:w10="urn:schemas-microsoft-com:office:word" xmlns:w="http://schemas.openxmlformats.org/wordprocessingml/2006/main" xmlns:w14="http://schemas.microsoft.com/office/word/2010/wordml" xmlns:wpg="http://schemas.microsoft.com/office/word/2010/wordprocessingGroup" xmlns:wpi="http://schemas.microsoft.com/office/word/2010/wordprocessingInk" xmlns:wne="http://schemas.microsoft.com/office/word/2006/wordml" xmlns:wps="http://schemas.microsoft.com/office/word/2010/wordprocessingShape" mc:Ignorable="w14 wp14">
+  <w:endnote w:type="separator" w:id="-1">
+    <w:p>
+      <w:pPr>
+        <w:spacing w:after="0" w:line="240" w:lineRule="auto"/>
+      </w:pPr>
+      <w:r>
+        <w:separator/>
+      </w:r>
+    </w:p>
+  </w:endnote>
+  <w:endnote w:type="continuationSeparator" w:id="0">
+    <w:p>
+      <w:pPr>
+        <w:spacing w:after="0" w:line="240" w:lineRule="auto"/>
+      </w:pPr>
+      <w:r>
+        <w:continuationSeparator/>
+      </w:r>
+    </w:p>
+  </w:endnote>
+</w:endnotes>
+</file>
+
+<file path=word/footnotes.xml><?xml version="1.0" encoding="utf-8"?>
+<w:footnotes xmlns:wpc="http://schemas.microsoft.com/office/word/2010/wordprocessingCanvas" xmlns:mo="http://schemas.microsoft.com/office/mac/office/2008/main" xmlns:mc="http://schemas.openxmlformats.org/markup-compatibility/2006" xmlns:mv="urn:schemas-microsoft-com:mac:vml" xmlns:o="urn:schemas-microsoft-com:office:office" xmlns:r="http://schemas.openxmlformats.org/officeDocument/2006/relationships" xmlns:m="http://schemas.openxmlformats.org/officeDocument/2006/math" xmlns:v="urn:schemas-microsoft-com:vml" xmlns:wp14="http://schemas.microsoft.com/office/word/2010/wordprocessingDrawing" xmlns:wp="http://schemas.openxmlformats.org/drawingml/2006/wordprocessingDrawing" xmlns:w10="urn:schemas-microsoft-com:office:word" xmlns:w="http://schemas.openxmlformats.org/wordprocessingml/2006/main" xmlns:w14="http://schemas.microsoft.com/office/word/2010/wordml" xmlns:wpg="http://schemas.microsoft.com/office/word/2010/wordprocessingGroup" xmlns:wpi="http://schemas.microsoft.com/office/word/2010/wordprocessingInk" xmlns:wne="http://schemas.microsoft.com/office/word/2006/wordml" xmlns:wps="http://schemas.microsoft.com/office/word/2010/wordprocessingShape" mc:Ignorable="w14 wp14">
+  <w:footnote w:type="separator" w:id="-1">
+    <w:p>
+      <w:pPr>
+        <w:spacing w:after="0" w:line="240" w:lineRule="auto"/>
+      </w:pPr>
+      <w:r>
+        <w:separator/>
+      </w:r>
+    </w:p>
+  </w:footnote>
+  <w:footnote w:type="continuationSeparator" w:id="0">
+    <w:p>
+      <w:pPr>
+        <w:spacing w:after="0" w:line="240" w:lineRule="auto"/>
+      </w:pPr>
+      <w:r>
+        <w:continuationSeparator/>
+      </w:r>
+    </w:p>
+  </w:footnote>
+</w:footnotes>
+</file>
+
+<file path=word/header1.xml><?xml version="1.0" encoding="utf-8"?>
+<w:hdr xmlns:wpc="http://schemas.microsoft.com/office/word/2010/wordprocessingCanvas" xmlns:mo="http://schemas.microsoft.com/office/mac/office/2008/main" xmlns:mc="http://schemas.openxmlformats.org/markup-compatibility/2006" xmlns:mv="urn:schemas-microsoft-com:mac:vml" xmlns:o="urn:schemas-microsoft-com:office:office" xmlns:r="http://schemas.openxmlformats.org/officeDocument/2006/relationships" xmlns:m="http://schemas.openxmlformats.org/officeDocument/2006/math" xmlns:v="urn:schemas-microsoft-com:vml" xmlns:wp14="http://schemas.microsoft.com/office/word/2010/wordprocessingDrawing" xmlns:wp="http://schemas.openxmlformats.org/drawingml/2006/wordprocessingDrawing" xmlns:w10="urn:schemas-microsoft-com:office:word" xmlns:w="http://schemas.openxmlformats.org/wordprocessingml/2006/main" xmlns:w14="http://schemas.microsoft.com/office/word/2010/wordml" xmlns:wpg="http://schemas.microsoft.com/office/word/2010/wordprocessingGroup" xmlns:wpi="http://schemas.microsoft.com/office/word/2010/wordprocessingInk" xmlns:wne="http://schemas.microsoft.com/office/word/2006/wordml" xmlns:wps="http://schemas.microsoft.com/office/word/2010/wordprocessingShape" mc:Ignorable="w14 wp14">
+  <w:p>
+    <w:pPr>
+      <w:pStyle w:val="Header"/>
+      <w:rPr>
+        <w:sz w:val="24"/>
+        <w:szCs w:val="24"/>
+      </w:rPr>
+    </w:pPr>
+    <w:r>
+      <w:rPr>
+        <w:sz w:val="24"/>
+        <w:szCs w:val="24"/>
+      </w:rPr>
+      <w:t xml:space="preserve">Emanuel </w:t>
+    </w:r>
+    <w:proofErr w:type="spellStart"/>
+    <w:r>
+      <w:rPr>
+        <w:sz w:val="24"/>
+        <w:szCs w:val="24"/>
+      </w:rPr>
+      <w:t>Langit</w:t>
+    </w:r>
+    <w:proofErr w:type="spellEnd"/>
+    <w:r>
+      <w:rPr>
+        <w:sz w:val="24"/>
+        <w:szCs w:val="24"/>
+      </w:rPr>
+      <w:tab/>
+    </w:r>
+    <w:r>
+      <w:rPr>
+        <w:sz w:val="24"/>
+        <w:szCs w:val="24"/>
+      </w:rPr>
+      <w:tab/>
+      <w:t>Assignment 6 Statement</w:t>
+    </w:r>
+  </w:p>
+</w:hdr>
+</file>
+
 <file path=word/numbering.xml><?xml version="1.0" encoding="utf-8"?>
-<w:numbering xmlns:ve="http://schemas.openxmlformats.org/markup-compatibility/2006" xmlns:o="urn:schemas-microsoft-com:office:office" xmlns:r="http://schemas.openxmlformats.org/officeDocument/2006/relationships" xmlns:m="http://schemas.openxmlformats.org/officeDocument/2006/math" xmlns:v="urn:schemas-microsoft-com:vml" xmlns:wp="http://schemas.openxmlformats.org/drawingml/2006/wordprocessingDrawing" xmlns:w10="urn:schemas-microsoft-com:office:word" xmlns:w="http://schemas.openxmlformats.org/wordprocessingml/2006/main" xmlns:wne="http://schemas.microsoft.com/office/word/2006/wordml">
+<w:numbering xmlns:wpc="http://schemas.microsoft.com/office/word/2010/wordprocessingCanvas" xmlns:mo="http://schemas.microsoft.com/office/mac/office/2008/main" xmlns:mc="http://schemas.openxmlformats.org/markup-compatibility/2006" xmlns:mv="urn:schemas-microsoft-com:mac:vml" xmlns:o="urn:schemas-microsoft-com:office:office" xmlns:r="http://schemas.openxmlformats.org/officeDocument/2006/relationships" xmlns:m="http://schemas.openxmlformats.org/officeDocument/2006/math" xmlns:v="urn:schemas-microsoft-com:vml" xmlns:wp14="http://schemas.microsoft.com/office/word/2010/wordprocessingDrawing" xmlns:wp="http://schemas.openxmlformats.org/drawingml/2006/wordprocessingDrawing" xmlns:w10="urn:schemas-microsoft-com:office:word" xmlns:w="http://schemas.openxmlformats.org/wordprocessingml/2006/main" xmlns:w14="http://schemas.microsoft.com/office/word/2010/wordml" xmlns:wpg="http://schemas.microsoft.com/office/word/2010/wordprocessingGroup" xmlns:wpi="http://schemas.microsoft.com/office/word/2010/wordprocessingInk" xmlns:wne="http://schemas.microsoft.com/office/word/2006/wordml" xmlns:wps="http://schemas.microsoft.com/office/word/2010/wordprocessingShape" mc:Ignorable="w14 wp14">
   <w:abstractNum w:abstractNumId="0">
     <w:nsid w:val="33766C22"/>
     <w:multiLevelType w:val="hybridMultilevel"/>
@@ -794,7 +2261,7 @@
 </file>
 
 <file path=word/styles.xml><?xml version="1.0" encoding="utf-8"?>
-<w:styles xmlns:r="http://schemas.openxmlformats.org/officeDocument/2006/relationships" xmlns:w="http://schemas.openxmlformats.org/wordprocessingml/2006/main">
+<w:styles xmlns:mc="http://schemas.openxmlformats.org/markup-compatibility/2006" xmlns:r="http://schemas.openxmlformats.org/officeDocument/2006/relationships" xmlns:w="http://schemas.openxmlformats.org/wordprocessingml/2006/main" xmlns:w14="http://schemas.microsoft.com/office/word/2010/wordml" mc:Ignorable="w14">
   <w:docDefaults>
     <w:rPrDefault>
       <w:rPr>
@@ -810,7 +2277,7 @@
       </w:pPr>
     </w:pPrDefault>
   </w:docDefaults>
-  <w:latentStyles w:defLockedState="0" w:defUIPriority="99" w:defSemiHidden="1" w:defUnhideWhenUsed="1" w:defQFormat="0" w:count="267">
+  <w:latentStyles w:defLockedState="0" w:defUIPriority="99" w:defSemiHidden="1" w:defUnhideWhenUsed="1" w:defQFormat="0" w:count="276">
     <w:lsdException w:name="Normal" w:semiHidden="0" w:uiPriority="0" w:unhideWhenUsed="0" w:qFormat="1"/>
     <w:lsdException w:name="heading 1" w:semiHidden="0" w:uiPriority="9" w:unhideWhenUsed="0" w:qFormat="1"/>
     <w:lsdException w:name="heading 2" w:uiPriority="9" w:qFormat="1"/>
@@ -965,7 +2432,6 @@
     <w:uiPriority w:val="99"/>
     <w:semiHidden/>
     <w:unhideWhenUsed/>
-    <w:qFormat/>
     <w:tblPr>
       <w:tblInd w:w="0" w:type="dxa"/>
       <w:tblCellMar>
@@ -1003,6 +2469,266 @@
       <w:color w:val="0000FF" w:themeColor="hyperlink"/>
       <w:u w:val="single"/>
     </w:rPr>
+  </w:style>
+  <w:style w:type="paragraph" w:styleId="BalloonText">
+    <w:name w:val="Balloon Text"/>
+    <w:basedOn w:val="Normal"/>
+    <w:link w:val="BalloonTextChar"/>
+    <w:uiPriority w:val="99"/>
+    <w:semiHidden/>
+    <w:unhideWhenUsed/>
+    <w:rsid w:val="003E258E"/>
+    <w:pPr>
+      <w:spacing w:after="0" w:line="240" w:lineRule="auto"/>
+    </w:pPr>
+    <w:rPr>
+      <w:rFonts w:ascii="Lucida Grande" w:hAnsi="Lucida Grande"/>
+      <w:sz w:val="18"/>
+      <w:szCs w:val="18"/>
+    </w:rPr>
+  </w:style>
+  <w:style w:type="character" w:customStyle="1" w:styleId="BalloonTextChar">
+    <w:name w:val="Balloon Text Char"/>
+    <w:basedOn w:val="DefaultParagraphFont"/>
+    <w:link w:val="BalloonText"/>
+    <w:uiPriority w:val="99"/>
+    <w:semiHidden/>
+    <w:rsid w:val="003E258E"/>
+    <w:rPr>
+      <w:rFonts w:ascii="Lucida Grande" w:hAnsi="Lucida Grande"/>
+      <w:sz w:val="18"/>
+      <w:szCs w:val="18"/>
+    </w:rPr>
+  </w:style>
+  <w:style w:type="paragraph" w:styleId="Header">
+    <w:name w:val="header"/>
+    <w:basedOn w:val="Normal"/>
+    <w:link w:val="HeaderChar"/>
+    <w:uiPriority w:val="99"/>
+    <w:unhideWhenUsed/>
+    <w:rsid w:val="003329DB"/>
+    <w:pPr>
+      <w:tabs>
+        <w:tab w:val="center" w:pos="4320"/>
+        <w:tab w:val="right" w:pos="8640"/>
+      </w:tabs>
+      <w:spacing w:after="0" w:line="240" w:lineRule="auto"/>
+    </w:pPr>
+  </w:style>
+  <w:style w:type="character" w:customStyle="1" w:styleId="HeaderChar">
+    <w:name w:val="Header Char"/>
+    <w:basedOn w:val="DefaultParagraphFont"/>
+    <w:link w:val="Header"/>
+    <w:uiPriority w:val="99"/>
+    <w:rsid w:val="003329DB"/>
+  </w:style>
+  <w:style w:type="paragraph" w:styleId="Footer">
+    <w:name w:val="footer"/>
+    <w:basedOn w:val="Normal"/>
+    <w:link w:val="FooterChar"/>
+    <w:uiPriority w:val="99"/>
+    <w:unhideWhenUsed/>
+    <w:rsid w:val="003329DB"/>
+    <w:pPr>
+      <w:tabs>
+        <w:tab w:val="center" w:pos="4320"/>
+        <w:tab w:val="right" w:pos="8640"/>
+      </w:tabs>
+      <w:spacing w:after="0" w:line="240" w:lineRule="auto"/>
+    </w:pPr>
+  </w:style>
+  <w:style w:type="character" w:customStyle="1" w:styleId="FooterChar">
+    <w:name w:val="Footer Char"/>
+    <w:basedOn w:val="DefaultParagraphFont"/>
+    <w:link w:val="Footer"/>
+    <w:uiPriority w:val="99"/>
+    <w:rsid w:val="003329DB"/>
+  </w:style>
+</w:styles>
+</file>
+
+<file path=word/stylesWithEffects.xml><?xml version="1.0" encoding="utf-8"?>
+<w:styles xmlns:wpc="http://schemas.microsoft.com/office/word/2010/wordprocessingCanvas" xmlns:mo="http://schemas.microsoft.com/office/mac/office/2008/main" xmlns:mc="http://schemas.openxmlformats.org/markup-compatibility/2006" xmlns:mv="urn:schemas-microsoft-com:mac:vml" xmlns:o="urn:schemas-microsoft-com:office:office" xmlns:r="http://schemas.openxmlformats.org/officeDocument/2006/relationships" xmlns:m="http://schemas.openxmlformats.org/officeDocument/2006/math" xmlns:v="urn:schemas-microsoft-com:vml" xmlns:wp14="http://schemas.microsoft.com/office/word/2010/wordprocessingDrawing" xmlns:wp="http://schemas.openxmlformats.org/drawingml/2006/wordprocessingDrawing" xmlns:w10="urn:schemas-microsoft-com:office:word" xmlns:w="http://schemas.openxmlformats.org/wordprocessingml/2006/main" xmlns:w14="http://schemas.microsoft.com/office/word/2010/wordml" xmlns:wpg="http://schemas.microsoft.com/office/word/2010/wordprocessingGroup" xmlns:wpi="http://schemas.microsoft.com/office/word/2010/wordprocessingInk" xmlns:wne="http://schemas.microsoft.com/office/word/2006/wordml" xmlns:wps="http://schemas.microsoft.com/office/word/2010/wordprocessingShape" mc:Ignorable="w14 wp14">
+  <w:docDefaults>
+    <w:rPrDefault>
+      <w:rPr>
+        <w:rFonts w:asciiTheme="minorHAnsi" w:eastAsiaTheme="minorEastAsia" w:hAnsiTheme="minorHAnsi" w:cstheme="minorBidi"/>
+        <w:sz w:val="24"/>
+        <w:szCs w:val="24"/>
+        <w:lang w:val="en-US" w:eastAsia="ja-JP" w:bidi="ar-SA"/>
+      </w:rPr>
+    </w:rPrDefault>
+    <w:pPrDefault/>
+  </w:docDefaults>
+  <w:latentStyles w:defLockedState="0" w:defUIPriority="99" w:defSemiHidden="1" w:defUnhideWhenUsed="1" w:defQFormat="0" w:count="276">
+    <w:lsdException w:name="Normal" w:semiHidden="0" w:uiPriority="0" w:unhideWhenUsed="0" w:qFormat="1"/>
+    <w:lsdException w:name="heading 1" w:semiHidden="0" w:uiPriority="9" w:unhideWhenUsed="0" w:qFormat="1"/>
+    <w:lsdException w:name="heading 2" w:uiPriority="9" w:qFormat="1"/>
+    <w:lsdException w:name="heading 3" w:uiPriority="9" w:qFormat="1"/>
+    <w:lsdException w:name="heading 4" w:uiPriority="9" w:qFormat="1"/>
+    <w:lsdException w:name="heading 5" w:uiPriority="9" w:qFormat="1"/>
+    <w:lsdException w:name="heading 6" w:uiPriority="9" w:qFormat="1"/>
+    <w:lsdException w:name="heading 7" w:uiPriority="9" w:qFormat="1"/>
+    <w:lsdException w:name="heading 8" w:uiPriority="9" w:qFormat="1"/>
+    <w:lsdException w:name="heading 9" w:uiPriority="9" w:qFormat="1"/>
+    <w:lsdException w:name="toc 1" w:uiPriority="39"/>
+    <w:lsdException w:name="toc 2" w:uiPriority="39"/>
+    <w:lsdException w:name="toc 3" w:uiPriority="39"/>
+    <w:lsdException w:name="toc 4" w:uiPriority="39"/>
+    <w:lsdException w:name="toc 5" w:uiPriority="39"/>
+    <w:lsdException w:name="toc 6" w:uiPriority="39"/>
+    <w:lsdException w:name="toc 7" w:uiPriority="39"/>
+    <w:lsdException w:name="toc 8" w:uiPriority="39"/>
+    <w:lsdException w:name="toc 9" w:uiPriority="39"/>
+    <w:lsdException w:name="caption" w:uiPriority="35" w:qFormat="1"/>
+    <w:lsdException w:name="Title" w:semiHidden="0" w:uiPriority="10" w:unhideWhenUsed="0" w:qFormat="1"/>
+    <w:lsdException w:name="Default Paragraph Font" w:uiPriority="1"/>
+    <w:lsdException w:name="Subtitle" w:semiHidden="0" w:uiPriority="11" w:unhideWhenUsed="0" w:qFormat="1"/>
+    <w:lsdException w:name="Strong" w:semiHidden="0" w:uiPriority="22" w:unhideWhenUsed="0" w:qFormat="1"/>
+    <w:lsdException w:name="Emphasis" w:semiHidden="0" w:uiPriority="20" w:unhideWhenUsed="0" w:qFormat="1"/>
+    <w:lsdException w:name="Table Grid" w:semiHidden="0" w:uiPriority="59" w:unhideWhenUsed="0"/>
+    <w:lsdException w:name="Placeholder Text" w:unhideWhenUsed="0"/>
+    <w:lsdException w:name="No Spacing" w:semiHidden="0" w:uiPriority="1" w:unhideWhenUsed="0" w:qFormat="1"/>
+    <w:lsdException w:name="Light Shading" w:semiHidden="0" w:uiPriority="60" w:unhideWhenUsed="0"/>
+    <w:lsdException w:name="Light List" w:semiHidden="0" w:uiPriority="61" w:unhideWhenUsed="0"/>
+    <w:lsdException w:name="Light Grid" w:semiHidden="0" w:uiPriority="62" w:unhideWhenUsed="0"/>
+    <w:lsdException w:name="Medium Shading 1" w:semiHidden="0" w:uiPriority="63" w:unhideWhenUsed="0"/>
+    <w:lsdException w:name="Medium Shading 2" w:semiHidden="0" w:uiPriority="64" w:unhideWhenUsed="0"/>
+    <w:lsdException w:name="Medium List 1" w:semiHidden="0" w:uiPriority="65" w:unhideWhenUsed="0"/>
+    <w:lsdException w:name="Medium List 2" w:semiHidden="0" w:uiPriority="66" w:unhideWhenUsed="0"/>
+    <w:lsdException w:name="Medium Grid 1" w:semiHidden="0" w:uiPriority="67" w:unhideWhenUsed="0"/>
+    <w:lsdException w:name="Medium Grid 2" w:semiHidden="0" w:uiPriority="68" w:unhideWhenUsed="0"/>
+    <w:lsdException w:name="Medium Grid 3" w:semiHidden="0" w:uiPriority="69" w:unhideWhenUsed="0"/>
+    <w:lsdException w:name="Dark List" w:semiHidden="0" w:uiPriority="70" w:unhideWhenUsed="0"/>
+    <w:lsdException w:name="Colorful Shading" w:semiHidden="0" w:uiPriority="71" w:unhideWhenUsed="0"/>
+    <w:lsdException w:name="Colorful List" w:semiHidden="0" w:uiPriority="72" w:unhideWhenUsed="0"/>
+    <w:lsdException w:name="Colorful Grid" w:semiHidden="0" w:uiPriority="73" w:unhideWhenUsed="0"/>
+    <w:lsdException w:name="Light Shading Accent 1" w:semiHidden="0" w:uiPriority="60" w:unhideWhenUsed="0"/>
+    <w:lsdException w:name="Light List Accent 1" w:semiHidden="0" w:uiPriority="61" w:unhideWhenUsed="0"/>
+    <w:lsdException w:name="Light Grid Accent 1" w:semiHidden="0" w:uiPriority="62" w:unhideWhenUsed="0"/>
+    <w:lsdException w:name="Medium Shading 1 Accent 1" w:semiHidden="0" w:uiPriority="63" w:unhideWhenUsed="0"/>
+    <w:lsdException w:name="Medium Shading 2 Accent 1" w:semiHidden="0" w:uiPriority="64" w:unhideWhenUsed="0"/>
+    <w:lsdException w:name="Medium List 1 Accent 1" w:semiHidden="0" w:uiPriority="65" w:unhideWhenUsed="0"/>
+    <w:lsdException w:name="Revision" w:unhideWhenUsed="0"/>
+    <w:lsdException w:name="List Paragraph" w:semiHidden="0" w:uiPriority="34" w:unhideWhenUsed="0" w:qFormat="1"/>
+    <w:lsdException w:name="Quote" w:semiHidden="0" w:uiPriority="29" w:unhideWhenUsed="0" w:qFormat="1"/>
+    <w:lsdException w:name="Intense Quote" w:semiHidden="0" w:uiPriority="30" w:unhideWhenUsed="0" w:qFormat="1"/>
+    <w:lsdException w:name="Medium List 2 Accent 1" w:semiHidden="0" w:uiPriority="66" w:unhideWhenUsed="0"/>
+    <w:lsdException w:name="Medium Grid 1 Accent 1" w:semiHidden="0" w:uiPriority="67" w:unhideWhenUsed="0"/>
+    <w:lsdException w:name="Medium Grid 2 Accent 1" w:semiHidden="0" w:uiPriority="68" w:unhideWhenUsed="0"/>
+    <w:lsdException w:name="Medium Grid 3 Accent 1" w:semiHidden="0" w:uiPriority="69" w:unhideWhenUsed="0"/>
+    <w:lsdException w:name="Dark List Accent 1" w:semiHidden="0" w:uiPriority="70" w:unhideWhenUsed="0"/>
+    <w:lsdException w:name="Colorful Shading Accent 1" w:semiHidden="0" w:uiPriority="71" w:unhideWhenUsed="0"/>
+    <w:lsdException w:name="Colorful List Accent 1" w:semiHidden="0" w:uiPriority="72" w:unhideWhenUsed="0"/>
+    <w:lsdException w:name="Colorful Grid Accent 1" w:semiHidden="0" w:uiPriority="73" w:unhideWhenUsed="0"/>
+    <w:lsdException w:name="Light Shading Accent 2" w:semiHidden="0" w:uiPriority="60" w:unhideWhenUsed="0"/>
+    <w:lsdException w:name="Light List Accent 2" w:semiHidden="0" w:uiPriority="61" w:unhideWhenUsed="0"/>
+    <w:lsdException w:name="Light Grid Accent 2" w:semiHidden="0" w:uiPriority="62" w:unhideWhenUsed="0"/>
+    <w:lsdException w:name="Medium Shading 1 Accent 2" w:semiHidden="0" w:uiPriority="63" w:unhideWhenUsed="0"/>
+    <w:lsdException w:name="Medium Shading 2 Accent 2" w:semiHidden="0" w:uiPriority="64" w:unhideWhenUsed="0"/>
+    <w:lsdException w:name="Medium List 1 Accent 2" w:semiHidden="0" w:uiPriority="65" w:unhideWhenUsed="0"/>
+    <w:lsdException w:name="Medium List 2 Accent 2" w:semiHidden="0" w:uiPriority="66" w:unhideWhenUsed="0"/>
+    <w:lsdException w:name="Medium Grid 1 Accent 2" w:semiHidden="0" w:uiPriority="67" w:unhideWhenUsed="0"/>
+    <w:lsdException w:name="Medium Grid 2 Accent 2" w:semiHidden="0" w:uiPriority="68" w:unhideWhenUsed="0"/>
+    <w:lsdException w:name="Medium Grid 3 Accent 2" w:semiHidden="0" w:uiPriority="69" w:unhideWhenUsed="0"/>
+    <w:lsdException w:name="Dark List Accent 2" w:semiHidden="0" w:uiPriority="70" w:unhideWhenUsed="0"/>
+    <w:lsdException w:name="Colorful Shading Accent 2" w:semiHidden="0" w:uiPriority="71" w:unhideWhenUsed="0"/>
+    <w:lsdException w:name="Colorful List Accent 2" w:semiHidden="0" w:uiPriority="72" w:unhideWhenUsed="0"/>
+    <w:lsdException w:name="Colorful Grid Accent 2" w:semiHidden="0" w:uiPriority="73" w:unhideWhenUsed="0"/>
+    <w:lsdException w:name="Light Shading Accent 3" w:semiHidden="0" w:uiPriority="60" w:unhideWhenUsed="0"/>
+    <w:lsdException w:name="Light List Accent 3" w:semiHidden="0" w:uiPriority="61" w:unhideWhenUsed="0"/>
+    <w:lsdException w:name="Light Grid Accent 3" w:semiHidden="0" w:uiPriority="62" w:unhideWhenUsed="0"/>
+    <w:lsdException w:name="Medium Shading 1 Accent 3" w:semiHidden="0" w:uiPriority="63" w:unhideWhenUsed="0"/>
+    <w:lsdException w:name="Medium Shading 2 Accent 3" w:semiHidden="0" w:uiPriority="64" w:unhideWhenUsed="0"/>
+    <w:lsdException w:name="Medium List 1 Accent 3" w:semiHidden="0" w:uiPriority="65" w:unhideWhenUsed="0"/>
+    <w:lsdException w:name="Medium List 2 Accent 3" w:semiHidden="0" w:uiPriority="66" w:unhideWhenUsed="0"/>
+    <w:lsdException w:name="Medium Grid 1 Accent 3" w:semiHidden="0" w:uiPriority="67" w:unhideWhenUsed="0"/>
+    <w:lsdException w:name="Medium Grid 2 Accent 3" w:semiHidden="0" w:uiPriority="68" w:unhideWhenUsed="0"/>
+    <w:lsdException w:name="Medium Grid 3 Accent 3" w:semiHidden="0" w:uiPriority="69" w:unhideWhenUsed="0"/>
+    <w:lsdException w:name="Dark List Accent 3" w:semiHidden="0" w:uiPriority="70" w:unhideWhenUsed="0"/>
+    <w:lsdException w:name="Colorful Shading Accent 3" w:semiHidden="0" w:uiPriority="71" w:unhideWhenUsed="0"/>
+    <w:lsdException w:name="Colorful List Accent 3" w:semiHidden="0" w:uiPriority="72" w:unhideWhenUsed="0"/>
+    <w:lsdException w:name="Colorful Grid Accent 3" w:semiHidden="0" w:uiPriority="73" w:unhideWhenUsed="0"/>
+    <w:lsdException w:name="Light Shading Accent 4" w:semiHidden="0" w:uiPriority="60" w:unhideWhenUsed="0"/>
+    <w:lsdException w:name="Light List Accent 4" w:semiHidden="0" w:uiPriority="61" w:unhideWhenUsed="0"/>
+    <w:lsdException w:name="Light Grid Accent 4" w:semiHidden="0" w:uiPriority="62" w:unhideWhenUsed="0"/>
+    <w:lsdException w:name="Medium Shading 1 Accent 4" w:semiHidden="0" w:uiPriority="63" w:unhideWhenUsed="0"/>
+    <w:lsdException w:name="Medium Shading 2 Accent 4" w:semiHidden="0" w:uiPriority="64" w:unhideWhenUsed="0"/>
+    <w:lsdException w:name="Medium List 1 Accent 4" w:semiHidden="0" w:uiPriority="65" w:unhideWhenUsed="0"/>
+    <w:lsdException w:name="Medium List 2 Accent 4" w:semiHidden="0" w:uiPriority="66" w:unhideWhenUsed="0"/>
+    <w:lsdException w:name="Medium Grid 1 Accent 4" w:semiHidden="0" w:uiPriority="67" w:unhideWhenUsed="0"/>
+    <w:lsdException w:name="Medium Grid 2 Accent 4" w:semiHidden="0" w:uiPriority="68" w:unhideWhenUsed="0"/>
+    <w:lsdException w:name="Medium Grid 3 Accent 4" w:semiHidden="0" w:uiPriority="69" w:unhideWhenUsed="0"/>
+    <w:lsdException w:name="Dark List Accent 4" w:semiHidden="0" w:uiPriority="70" w:unhideWhenUsed="0"/>
+    <w:lsdException w:name="Colorful Shading Accent 4" w:semiHidden="0" w:uiPriority="71" w:unhideWhenUsed="0"/>
+    <w:lsdException w:name="Colorful List Accent 4" w:semiHidden="0" w:uiPriority="72" w:unhideWhenUsed="0"/>
+    <w:lsdException w:name="Colorful Grid Accent 4" w:semiHidden="0" w:uiPriority="73" w:unhideWhenUsed="0"/>
+    <w:lsdException w:name="Light Shading Accent 5" w:semiHidden="0" w:uiPriority="60" w:unhideWhenUsed="0"/>
+    <w:lsdException w:name="Light List Accent 5" w:semiHidden="0" w:uiPriority="61" w:unhideWhenUsed="0"/>
+    <w:lsdException w:name="Light Grid Accent 5" w:semiHidden="0" w:uiPriority="62" w:unhideWhenUsed="0"/>
+    <w:lsdException w:name="Medium Shading 1 Accent 5" w:semiHidden="0" w:uiPriority="63" w:unhideWhenUsed="0"/>
+    <w:lsdException w:name="Medium Shading 2 Accent 5" w:semiHidden="0" w:uiPriority="64" w:unhideWhenUsed="0"/>
+    <w:lsdException w:name="Medium List 1 Accent 5" w:semiHidden="0" w:uiPriority="65" w:unhideWhenUsed="0"/>
+    <w:lsdException w:name="Medium List 2 Accent 5" w:semiHidden="0" w:uiPriority="66" w:unhideWhenUsed="0"/>
+    <w:lsdException w:name="Medium Grid 1 Accent 5" w:semiHidden="0" w:uiPriority="67" w:unhideWhenUsed="0"/>
+    <w:lsdException w:name="Medium Grid 2 Accent 5" w:semiHidden="0" w:uiPriority="68" w:unhideWhenUsed="0"/>
+    <w:lsdException w:name="Medium Grid 3 Accent 5" w:semiHidden="0" w:uiPriority="69" w:unhideWhenUsed="0"/>
+    <w:lsdException w:name="Dark List Accent 5" w:semiHidden="0" w:uiPriority="70" w:unhideWhenUsed="0"/>
+    <w:lsdException w:name="Colorful Shading Accent 5" w:semiHidden="0" w:uiPriority="71" w:unhideWhenUsed="0"/>
+    <w:lsdException w:name="Colorful List Accent 5" w:semiHidden="0" w:uiPriority="72" w:unhideWhenUsed="0"/>
+    <w:lsdException w:name="Colorful Grid Accent 5" w:semiHidden="0" w:uiPriority="73" w:unhideWhenUsed="0"/>
+    <w:lsdException w:name="Light Shading Accent 6" w:semiHidden="0" w:uiPriority="60" w:unhideWhenUsed="0"/>
+    <w:lsdException w:name="Light List Accent 6" w:semiHidden="0" w:uiPriority="61" w:unhideWhenUsed="0"/>
+    <w:lsdException w:name="Light Grid Accent 6" w:semiHidden="0" w:uiPriority="62" w:unhideWhenUsed="0"/>
+    <w:lsdException w:name="Medium Shading 1 Accent 6" w:semiHidden="0" w:uiPriority="63" w:unhideWhenUsed="0"/>
+    <w:lsdException w:name="Medium Shading 2 Accent 6" w:semiHidden="0" w:uiPriority="64" w:unhideWhenUsed="0"/>
+    <w:lsdException w:name="Medium List 1 Accent 6" w:semiHidden="0" w:uiPriority="65" w:unhideWhenUsed="0"/>
+    <w:lsdException w:name="Medium List 2 Accent 6" w:semiHidden="0" w:uiPriority="66" w:unhideWhenUsed="0"/>
+    <w:lsdException w:name="Medium Grid 1 Accent 6" w:semiHidden="0" w:uiPriority="67" w:unhideWhenUsed="0"/>
+    <w:lsdException w:name="Medium Grid 2 Accent 6" w:semiHidden="0" w:uiPriority="68" w:unhideWhenUsed="0"/>
+    <w:lsdException w:name="Medium Grid 3 Accent 6" w:semiHidden="0" w:uiPriority="69" w:unhideWhenUsed="0"/>
+    <w:lsdException w:name="Dark List Accent 6" w:semiHidden="0" w:uiPriority="70" w:unhideWhenUsed="0"/>
+    <w:lsdException w:name="Colorful Shading Accent 6" w:semiHidden="0" w:uiPriority="71" w:unhideWhenUsed="0"/>
+    <w:lsdException w:name="Colorful List Accent 6" w:semiHidden="0" w:uiPriority="72" w:unhideWhenUsed="0"/>
+    <w:lsdException w:name="Colorful Grid Accent 6" w:semiHidden="0" w:uiPriority="73" w:unhideWhenUsed="0"/>
+    <w:lsdException w:name="Subtle Emphasis" w:semiHidden="0" w:uiPriority="19" w:unhideWhenUsed="0" w:qFormat="1"/>
+    <w:lsdException w:name="Intense Emphasis" w:semiHidden="0" w:uiPriority="21" w:unhideWhenUsed="0" w:qFormat="1"/>
+    <w:lsdException w:name="Subtle Reference" w:semiHidden="0" w:uiPriority="31" w:unhideWhenUsed="0" w:qFormat="1"/>
+    <w:lsdException w:name="Intense Reference" w:semiHidden="0" w:uiPriority="32" w:unhideWhenUsed="0" w:qFormat="1"/>
+    <w:lsdException w:name="Book Title" w:semiHidden="0" w:uiPriority="33" w:unhideWhenUsed="0" w:qFormat="1"/>
+    <w:lsdException w:name="Bibliography" w:uiPriority="37"/>
+    <w:lsdException w:name="TOC Heading" w:uiPriority="39" w:qFormat="1"/>
+  </w:latentStyles>
+  <w:style w:type="paragraph" w:default="1" w:styleId="Normal">
+    <w:name w:val="Normal"/>
+    <w:qFormat/>
+  </w:style>
+  <w:style w:type="character" w:default="1" w:styleId="DefaultParagraphFont">
+    <w:name w:val="Default Paragraph Font"/>
+    <w:uiPriority w:val="1"/>
+    <w:semiHidden/>
+    <w:unhideWhenUsed/>
+  </w:style>
+  <w:style w:type="table" w:default="1" w:styleId="TableNormal">
+    <w:name w:val="Normal Table"/>
+    <w:uiPriority w:val="99"/>
+    <w:semiHidden/>
+    <w:unhideWhenUsed/>
+    <w:tblPr>
+      <w:tblInd w:w="0" w:type="dxa"/>
+      <w:tblCellMar>
+        <w:top w:w="0" w:type="dxa"/>
+        <w:left w:w="108" w:type="dxa"/>
+        <w:bottom w:w="0" w:type="dxa"/>
+        <w:right w:w="108" w:type="dxa"/>
+      </w:tblCellMar>
+    </w:tblPr>
+  </w:style>
+  <w:style w:type="numbering" w:default="1" w:styleId="NoList">
+    <w:name w:val="No List"/>
+    <w:uiPriority w:val="99"/>
+    <w:semiHidden/>
+    <w:unhideWhenUsed/>
   </w:style>
 </w:styles>
 </file>

</xml_diff>